<commit_message>
drop down now selecting demographics
</commit_message>
<xml_diff>
--- a/Notes/Visualization Notes.docx
+++ b/Notes/Visualization Notes.docx
@@ -1724,10 +1724,7 @@
         <w:t>&gt;</w:t>
       </w:r>
     </w:p>
-    <w:p>
-      <w:bookmarkStart w:id="0" w:name="_GoBack"/>
-      <w:bookmarkEnd w:id="0"/>
-    </w:p>
+    <w:p/>
     <w:p/>
     <w:p>
       <w:r>
@@ -1771,7 +1768,1206 @@
         </w:drawing>
       </w:r>
     </w:p>
+    <w:p>
+      <w:pPr>
+        <w:shd w:val="clear" w:color="auto" w:fill="1E1E1E"/>
+        <w:spacing w:after="0" w:line="285" w:lineRule="atLeast"/>
+        <w:rPr>
+          <w:rFonts w:ascii="Consolas" w:eastAsia="Times New Roman" w:hAnsi="Consolas" w:cs="Times New Roman"/>
+          <w:color w:val="D4D4D4"/>
+          <w:sz w:val="21"/>
+          <w:szCs w:val="21"/>
+        </w:rPr>
+      </w:pPr>
+      <w:r>
+        <w:rPr>
+          <w:rFonts w:ascii="Consolas" w:eastAsia="Times New Roman" w:hAnsi="Consolas" w:cs="Times New Roman"/>
+          <w:color w:val="569CD6"/>
+          <w:sz w:val="21"/>
+          <w:szCs w:val="21"/>
+        </w:rPr>
+        <w:t>function</w:t>
+      </w:r>
+      <w:r>
+        <w:rPr>
+          <w:rFonts w:ascii="Consolas" w:eastAsia="Times New Roman" w:hAnsi="Consolas" w:cs="Times New Roman"/>
+          <w:color w:val="D4D4D4"/>
+          <w:sz w:val="21"/>
+          <w:szCs w:val="21"/>
+        </w:rPr>
+        <w:t> </w:t>
+      </w:r>
+      <w:proofErr w:type="spellStart"/>
+      <w:r>
+        <w:rPr>
+          <w:rFonts w:ascii="Consolas" w:eastAsia="Times New Roman" w:hAnsi="Consolas" w:cs="Times New Roman"/>
+          <w:color w:val="DCDCAA"/>
+          <w:sz w:val="21"/>
+          <w:szCs w:val="21"/>
+        </w:rPr>
+        <w:t>handleSubmit</w:t>
+      </w:r>
+      <w:proofErr w:type="spellEnd"/>
+      <w:r>
+        <w:rPr>
+          <w:rFonts w:ascii="Consolas" w:eastAsia="Times New Roman" w:hAnsi="Consolas" w:cs="Times New Roman"/>
+          <w:color w:val="D4D4D4"/>
+          <w:sz w:val="21"/>
+          <w:szCs w:val="21"/>
+        </w:rPr>
+        <w:t>(</w:t>
+      </w:r>
+      <w:r>
+        <w:rPr>
+          <w:rFonts w:ascii="Consolas" w:eastAsia="Times New Roman" w:hAnsi="Consolas" w:cs="Times New Roman"/>
+          <w:color w:val="9CDCFE"/>
+          <w:sz w:val="21"/>
+          <w:szCs w:val="21"/>
+        </w:rPr>
+        <w:t>event</w:t>
+      </w:r>
+      <w:r>
+        <w:rPr>
+          <w:rFonts w:ascii="Consolas" w:eastAsia="Times New Roman" w:hAnsi="Consolas" w:cs="Times New Roman"/>
+          <w:color w:val="D4D4D4"/>
+          <w:sz w:val="21"/>
+          <w:szCs w:val="21"/>
+        </w:rPr>
+        <w:t>) {</w:t>
+      </w:r>
+    </w:p>
+    <w:p>
+      <w:pPr>
+        <w:shd w:val="clear" w:color="auto" w:fill="1E1E1E"/>
+        <w:spacing w:after="0" w:line="285" w:lineRule="atLeast"/>
+        <w:rPr>
+          <w:rFonts w:ascii="Consolas" w:eastAsia="Times New Roman" w:hAnsi="Consolas" w:cs="Times New Roman"/>
+          <w:color w:val="D4D4D4"/>
+          <w:sz w:val="21"/>
+          <w:szCs w:val="21"/>
+        </w:rPr>
+      </w:pPr>
+      <w:r>
+        <w:rPr>
+          <w:rFonts w:ascii="Consolas" w:eastAsia="Times New Roman" w:hAnsi="Consolas" w:cs="Times New Roman"/>
+          <w:color w:val="D4D4D4"/>
+          <w:sz w:val="21"/>
+          <w:szCs w:val="21"/>
+        </w:rPr>
+        <w:t>  </w:t>
+      </w:r>
+      <w:r>
+        <w:rPr>
+          <w:rFonts w:ascii="Consolas" w:eastAsia="Times New Roman" w:hAnsi="Consolas" w:cs="Times New Roman"/>
+          <w:color w:val="6A9955"/>
+          <w:sz w:val="21"/>
+          <w:szCs w:val="21"/>
+        </w:rPr>
+        <w:t>// Prevent the page from refreshing</w:t>
+      </w:r>
+    </w:p>
+    <w:p>
+      <w:pPr>
+        <w:shd w:val="clear" w:color="auto" w:fill="1E1E1E"/>
+        <w:spacing w:after="0" w:line="285" w:lineRule="atLeast"/>
+        <w:rPr>
+          <w:rFonts w:ascii="Consolas" w:eastAsia="Times New Roman" w:hAnsi="Consolas" w:cs="Times New Roman"/>
+          <w:color w:val="D4D4D4"/>
+          <w:sz w:val="21"/>
+          <w:szCs w:val="21"/>
+        </w:rPr>
+      </w:pPr>
+      <w:r>
+        <w:rPr>
+          <w:rFonts w:ascii="Consolas" w:eastAsia="Times New Roman" w:hAnsi="Consolas" w:cs="Times New Roman"/>
+          <w:color w:val="D4D4D4"/>
+          <w:sz w:val="21"/>
+          <w:szCs w:val="21"/>
+        </w:rPr>
+        <w:t>  </w:t>
+      </w:r>
+      <w:proofErr w:type="spellStart"/>
+      <w:proofErr w:type="gramStart"/>
+      <w:r>
+        <w:rPr>
+          <w:rFonts w:ascii="Consolas" w:eastAsia="Times New Roman" w:hAnsi="Consolas" w:cs="Times New Roman"/>
+          <w:color w:val="9CDCFE"/>
+          <w:sz w:val="21"/>
+          <w:szCs w:val="21"/>
+        </w:rPr>
+        <w:t>event</w:t>
+      </w:r>
+      <w:r>
+        <w:rPr>
+          <w:rFonts w:ascii="Consolas" w:eastAsia="Times New Roman" w:hAnsi="Consolas" w:cs="Times New Roman"/>
+          <w:color w:val="D4D4D4"/>
+          <w:sz w:val="21"/>
+          <w:szCs w:val="21"/>
+        </w:rPr>
+        <w:t>.</w:t>
+      </w:r>
+      <w:r>
+        <w:rPr>
+          <w:rFonts w:ascii="Consolas" w:eastAsia="Times New Roman" w:hAnsi="Consolas" w:cs="Times New Roman"/>
+          <w:color w:val="DCDCAA"/>
+          <w:sz w:val="21"/>
+          <w:szCs w:val="21"/>
+        </w:rPr>
+        <w:t>preventDefault</w:t>
+      </w:r>
+      <w:proofErr w:type="spellEnd"/>
+      <w:proofErr w:type="gramEnd"/>
+      <w:r>
+        <w:rPr>
+          <w:rFonts w:ascii="Consolas" w:eastAsia="Times New Roman" w:hAnsi="Consolas" w:cs="Times New Roman"/>
+          <w:color w:val="D4D4D4"/>
+          <w:sz w:val="21"/>
+          <w:szCs w:val="21"/>
+        </w:rPr>
+        <w:t>();</w:t>
+      </w:r>
+    </w:p>
+    <w:p>
+      <w:pPr>
+        <w:shd w:val="clear" w:color="auto" w:fill="1E1E1E"/>
+        <w:spacing w:after="0" w:line="285" w:lineRule="atLeast"/>
+        <w:rPr>
+          <w:rFonts w:ascii="Consolas" w:eastAsia="Times New Roman" w:hAnsi="Consolas" w:cs="Times New Roman"/>
+          <w:color w:val="D4D4D4"/>
+          <w:sz w:val="21"/>
+          <w:szCs w:val="21"/>
+        </w:rPr>
+      </w:pPr>
+    </w:p>
+    <w:p>
+      <w:pPr>
+        <w:shd w:val="clear" w:color="auto" w:fill="1E1E1E"/>
+        <w:spacing w:after="0" w:line="285" w:lineRule="atLeast"/>
+        <w:rPr>
+          <w:rFonts w:ascii="Consolas" w:eastAsia="Times New Roman" w:hAnsi="Consolas" w:cs="Times New Roman"/>
+          <w:color w:val="D4D4D4"/>
+          <w:sz w:val="21"/>
+          <w:szCs w:val="21"/>
+        </w:rPr>
+      </w:pPr>
+      <w:r>
+        <w:rPr>
+          <w:rFonts w:ascii="Consolas" w:eastAsia="Times New Roman" w:hAnsi="Consolas" w:cs="Times New Roman"/>
+          <w:color w:val="D4D4D4"/>
+          <w:sz w:val="21"/>
+          <w:szCs w:val="21"/>
+        </w:rPr>
+        <w:t>  </w:t>
+      </w:r>
+      <w:r>
+        <w:rPr>
+          <w:rFonts w:ascii="Consolas" w:eastAsia="Times New Roman" w:hAnsi="Consolas" w:cs="Times New Roman"/>
+          <w:color w:val="6A9955"/>
+          <w:sz w:val="21"/>
+          <w:szCs w:val="21"/>
+        </w:rPr>
+        <w:t>// Select the input value from the form</w:t>
+      </w:r>
+    </w:p>
+    <w:p>
+      <w:pPr>
+        <w:shd w:val="clear" w:color="auto" w:fill="1E1E1E"/>
+        <w:spacing w:after="0" w:line="285" w:lineRule="atLeast"/>
+        <w:rPr>
+          <w:rFonts w:ascii="Consolas" w:eastAsia="Times New Roman" w:hAnsi="Consolas" w:cs="Times New Roman"/>
+          <w:color w:val="D4D4D4"/>
+          <w:sz w:val="21"/>
+          <w:szCs w:val="21"/>
+        </w:rPr>
+      </w:pPr>
+      <w:r>
+        <w:rPr>
+          <w:rFonts w:ascii="Consolas" w:eastAsia="Times New Roman" w:hAnsi="Consolas" w:cs="Times New Roman"/>
+          <w:color w:val="D4D4D4"/>
+          <w:sz w:val="21"/>
+          <w:szCs w:val="21"/>
+        </w:rPr>
+        <w:t>  </w:t>
+      </w:r>
+      <w:proofErr w:type="spellStart"/>
+      <w:r>
+        <w:rPr>
+          <w:rFonts w:ascii="Consolas" w:eastAsia="Times New Roman" w:hAnsi="Consolas" w:cs="Times New Roman"/>
+          <w:color w:val="569CD6"/>
+          <w:sz w:val="21"/>
+          <w:szCs w:val="21"/>
+        </w:rPr>
+        <w:t>var</w:t>
+      </w:r>
+      <w:proofErr w:type="spellEnd"/>
+      <w:r>
+        <w:rPr>
+          <w:rFonts w:ascii="Consolas" w:eastAsia="Times New Roman" w:hAnsi="Consolas" w:cs="Times New Roman"/>
+          <w:color w:val="D4D4D4"/>
+          <w:sz w:val="21"/>
+          <w:szCs w:val="21"/>
+        </w:rPr>
+        <w:t> </w:t>
+      </w:r>
+      <w:r>
+        <w:rPr>
+          <w:rFonts w:ascii="Consolas" w:eastAsia="Times New Roman" w:hAnsi="Consolas" w:cs="Times New Roman"/>
+          <w:color w:val="9CDCFE"/>
+          <w:sz w:val="21"/>
+          <w:szCs w:val="21"/>
+        </w:rPr>
+        <w:t>stock</w:t>
+      </w:r>
+      <w:r>
+        <w:rPr>
+          <w:rFonts w:ascii="Consolas" w:eastAsia="Times New Roman" w:hAnsi="Consolas" w:cs="Times New Roman"/>
+          <w:color w:val="D4D4D4"/>
+          <w:sz w:val="21"/>
+          <w:szCs w:val="21"/>
+        </w:rPr>
+        <w:t> = </w:t>
+      </w:r>
+      <w:r>
+        <w:rPr>
+          <w:rFonts w:ascii="Consolas" w:eastAsia="Times New Roman" w:hAnsi="Consolas" w:cs="Times New Roman"/>
+          <w:color w:val="9CDCFE"/>
+          <w:sz w:val="21"/>
+          <w:szCs w:val="21"/>
+        </w:rPr>
+        <w:t>d</w:t>
+      </w:r>
+      <w:proofErr w:type="gramStart"/>
+      <w:r>
+        <w:rPr>
+          <w:rFonts w:ascii="Consolas" w:eastAsia="Times New Roman" w:hAnsi="Consolas" w:cs="Times New Roman"/>
+          <w:color w:val="9CDCFE"/>
+          <w:sz w:val="21"/>
+          <w:szCs w:val="21"/>
+        </w:rPr>
+        <w:t>3</w:t>
+      </w:r>
+      <w:r>
+        <w:rPr>
+          <w:rFonts w:ascii="Consolas" w:eastAsia="Times New Roman" w:hAnsi="Consolas" w:cs="Times New Roman"/>
+          <w:color w:val="D4D4D4"/>
+          <w:sz w:val="21"/>
+          <w:szCs w:val="21"/>
+        </w:rPr>
+        <w:t>.</w:t>
+      </w:r>
+      <w:r>
+        <w:rPr>
+          <w:rFonts w:ascii="Consolas" w:eastAsia="Times New Roman" w:hAnsi="Consolas" w:cs="Times New Roman"/>
+          <w:color w:val="DCDCAA"/>
+          <w:sz w:val="21"/>
+          <w:szCs w:val="21"/>
+        </w:rPr>
+        <w:t>select</w:t>
+      </w:r>
+      <w:proofErr w:type="gramEnd"/>
+      <w:r>
+        <w:rPr>
+          <w:rFonts w:ascii="Consolas" w:eastAsia="Times New Roman" w:hAnsi="Consolas" w:cs="Times New Roman"/>
+          <w:color w:val="D4D4D4"/>
+          <w:sz w:val="21"/>
+          <w:szCs w:val="21"/>
+        </w:rPr>
+        <w:t>(</w:t>
+      </w:r>
+      <w:r>
+        <w:rPr>
+          <w:rFonts w:ascii="Consolas" w:eastAsia="Times New Roman" w:hAnsi="Consolas" w:cs="Times New Roman"/>
+          <w:color w:val="CE9178"/>
+          <w:sz w:val="21"/>
+          <w:szCs w:val="21"/>
+        </w:rPr>
+        <w:t>"#</w:t>
+      </w:r>
+      <w:proofErr w:type="spellStart"/>
+      <w:r>
+        <w:rPr>
+          <w:rFonts w:ascii="Consolas" w:eastAsia="Times New Roman" w:hAnsi="Consolas" w:cs="Times New Roman"/>
+          <w:color w:val="CE9178"/>
+          <w:sz w:val="21"/>
+          <w:szCs w:val="21"/>
+        </w:rPr>
+        <w:t>stockInput</w:t>
+      </w:r>
+      <w:proofErr w:type="spellEnd"/>
+      <w:r>
+        <w:rPr>
+          <w:rFonts w:ascii="Consolas" w:eastAsia="Times New Roman" w:hAnsi="Consolas" w:cs="Times New Roman"/>
+          <w:color w:val="CE9178"/>
+          <w:sz w:val="21"/>
+          <w:szCs w:val="21"/>
+        </w:rPr>
+        <w:t>"</w:t>
+      </w:r>
+      <w:r>
+        <w:rPr>
+          <w:rFonts w:ascii="Consolas" w:eastAsia="Times New Roman" w:hAnsi="Consolas" w:cs="Times New Roman"/>
+          <w:color w:val="D4D4D4"/>
+          <w:sz w:val="21"/>
+          <w:szCs w:val="21"/>
+        </w:rPr>
+        <w:t>).</w:t>
+      </w:r>
+      <w:r>
+        <w:rPr>
+          <w:rFonts w:ascii="Consolas" w:eastAsia="Times New Roman" w:hAnsi="Consolas" w:cs="Times New Roman"/>
+          <w:color w:val="DCDCAA"/>
+          <w:sz w:val="21"/>
+          <w:szCs w:val="21"/>
+        </w:rPr>
+        <w:t>node</w:t>
+      </w:r>
+      <w:r>
+        <w:rPr>
+          <w:rFonts w:ascii="Consolas" w:eastAsia="Times New Roman" w:hAnsi="Consolas" w:cs="Times New Roman"/>
+          <w:color w:val="D4D4D4"/>
+          <w:sz w:val="21"/>
+          <w:szCs w:val="21"/>
+        </w:rPr>
+        <w:t>().</w:t>
+      </w:r>
+      <w:r>
+        <w:rPr>
+          <w:rFonts w:ascii="Consolas" w:eastAsia="Times New Roman" w:hAnsi="Consolas" w:cs="Times New Roman"/>
+          <w:color w:val="9CDCFE"/>
+          <w:sz w:val="21"/>
+          <w:szCs w:val="21"/>
+        </w:rPr>
+        <w:t>value</w:t>
+      </w:r>
+      <w:r>
+        <w:rPr>
+          <w:rFonts w:ascii="Consolas" w:eastAsia="Times New Roman" w:hAnsi="Consolas" w:cs="Times New Roman"/>
+          <w:color w:val="D4D4D4"/>
+          <w:sz w:val="21"/>
+          <w:szCs w:val="21"/>
+        </w:rPr>
+        <w:t>;</w:t>
+      </w:r>
+    </w:p>
+    <w:p>
+      <w:pPr>
+        <w:shd w:val="clear" w:color="auto" w:fill="1E1E1E"/>
+        <w:spacing w:after="0" w:line="285" w:lineRule="atLeast"/>
+        <w:rPr>
+          <w:rFonts w:ascii="Consolas" w:eastAsia="Times New Roman" w:hAnsi="Consolas" w:cs="Times New Roman"/>
+          <w:color w:val="D4D4D4"/>
+          <w:sz w:val="21"/>
+          <w:szCs w:val="21"/>
+        </w:rPr>
+      </w:pPr>
+      <w:r>
+        <w:rPr>
+          <w:rFonts w:ascii="Consolas" w:eastAsia="Times New Roman" w:hAnsi="Consolas" w:cs="Times New Roman"/>
+          <w:color w:val="D4D4D4"/>
+          <w:sz w:val="21"/>
+          <w:szCs w:val="21"/>
+        </w:rPr>
+        <w:t>  </w:t>
+      </w:r>
+      <w:r>
+        <w:rPr>
+          <w:rFonts w:ascii="Consolas" w:eastAsia="Times New Roman" w:hAnsi="Consolas" w:cs="Times New Roman"/>
+          <w:color w:val="9CDCFE"/>
+          <w:sz w:val="21"/>
+          <w:szCs w:val="21"/>
+        </w:rPr>
+        <w:t>console</w:t>
+      </w:r>
+      <w:r>
+        <w:rPr>
+          <w:rFonts w:ascii="Consolas" w:eastAsia="Times New Roman" w:hAnsi="Consolas" w:cs="Times New Roman"/>
+          <w:color w:val="D4D4D4"/>
+          <w:sz w:val="21"/>
+          <w:szCs w:val="21"/>
+        </w:rPr>
+        <w:t>.</w:t>
+      </w:r>
+      <w:r>
+        <w:rPr>
+          <w:rFonts w:ascii="Consolas" w:eastAsia="Times New Roman" w:hAnsi="Consolas" w:cs="Times New Roman"/>
+          <w:color w:val="DCDCAA"/>
+          <w:sz w:val="21"/>
+          <w:szCs w:val="21"/>
+        </w:rPr>
+        <w:t>log</w:t>
+      </w:r>
+      <w:r>
+        <w:rPr>
+          <w:rFonts w:ascii="Consolas" w:eastAsia="Times New Roman" w:hAnsi="Consolas" w:cs="Times New Roman"/>
+          <w:color w:val="D4D4D4"/>
+          <w:sz w:val="21"/>
+          <w:szCs w:val="21"/>
+        </w:rPr>
+        <w:t>(</w:t>
+      </w:r>
+      <w:r>
+        <w:rPr>
+          <w:rFonts w:ascii="Consolas" w:eastAsia="Times New Roman" w:hAnsi="Consolas" w:cs="Times New Roman"/>
+          <w:color w:val="CE9178"/>
+          <w:sz w:val="21"/>
+          <w:szCs w:val="21"/>
+        </w:rPr>
+        <w:t>"stock"</w:t>
+      </w:r>
+      <w:r>
+        <w:rPr>
+          <w:rFonts w:ascii="Consolas" w:eastAsia="Times New Roman" w:hAnsi="Consolas" w:cs="Times New Roman"/>
+          <w:color w:val="D4D4D4"/>
+          <w:sz w:val="21"/>
+          <w:szCs w:val="21"/>
+        </w:rPr>
+        <w:t>);</w:t>
+      </w:r>
+    </w:p>
+    <w:p>
+      <w:pPr>
+        <w:shd w:val="clear" w:color="auto" w:fill="1E1E1E"/>
+        <w:spacing w:after="0" w:line="285" w:lineRule="atLeast"/>
+        <w:rPr>
+          <w:rFonts w:ascii="Consolas" w:eastAsia="Times New Roman" w:hAnsi="Consolas" w:cs="Times New Roman"/>
+          <w:color w:val="D4D4D4"/>
+          <w:sz w:val="21"/>
+          <w:szCs w:val="21"/>
+        </w:rPr>
+      </w:pPr>
+    </w:p>
+    <w:p>
+      <w:pPr>
+        <w:shd w:val="clear" w:color="auto" w:fill="1E1E1E"/>
+        <w:spacing w:after="0" w:line="285" w:lineRule="atLeast"/>
+        <w:rPr>
+          <w:rFonts w:ascii="Consolas" w:eastAsia="Times New Roman" w:hAnsi="Consolas" w:cs="Times New Roman"/>
+          <w:color w:val="D4D4D4"/>
+          <w:sz w:val="21"/>
+          <w:szCs w:val="21"/>
+        </w:rPr>
+      </w:pPr>
+      <w:r>
+        <w:rPr>
+          <w:rFonts w:ascii="Consolas" w:eastAsia="Times New Roman" w:hAnsi="Consolas" w:cs="Times New Roman"/>
+          <w:color w:val="D4D4D4"/>
+          <w:sz w:val="21"/>
+          <w:szCs w:val="21"/>
+        </w:rPr>
+        <w:t>  </w:t>
+      </w:r>
+      <w:r>
+        <w:rPr>
+          <w:rFonts w:ascii="Consolas" w:eastAsia="Times New Roman" w:hAnsi="Consolas" w:cs="Times New Roman"/>
+          <w:color w:val="6A9955"/>
+          <w:sz w:val="21"/>
+          <w:szCs w:val="21"/>
+        </w:rPr>
+        <w:t>// clear the input value</w:t>
+      </w:r>
+    </w:p>
+    <w:p>
+      <w:pPr>
+        <w:shd w:val="clear" w:color="auto" w:fill="1E1E1E"/>
+        <w:spacing w:after="0" w:line="285" w:lineRule="atLeast"/>
+        <w:rPr>
+          <w:rFonts w:ascii="Consolas" w:eastAsia="Times New Roman" w:hAnsi="Consolas" w:cs="Times New Roman"/>
+          <w:color w:val="D4D4D4"/>
+          <w:sz w:val="21"/>
+          <w:szCs w:val="21"/>
+        </w:rPr>
+      </w:pPr>
+      <w:r>
+        <w:rPr>
+          <w:rFonts w:ascii="Consolas" w:eastAsia="Times New Roman" w:hAnsi="Consolas" w:cs="Times New Roman"/>
+          <w:color w:val="D4D4D4"/>
+          <w:sz w:val="21"/>
+          <w:szCs w:val="21"/>
+        </w:rPr>
+        <w:t>  </w:t>
+      </w:r>
+      <w:r>
+        <w:rPr>
+          <w:rFonts w:ascii="Consolas" w:eastAsia="Times New Roman" w:hAnsi="Consolas" w:cs="Times New Roman"/>
+          <w:color w:val="9CDCFE"/>
+          <w:sz w:val="21"/>
+          <w:szCs w:val="21"/>
+        </w:rPr>
+        <w:t>d</w:t>
+      </w:r>
+      <w:proofErr w:type="gramStart"/>
+      <w:r>
+        <w:rPr>
+          <w:rFonts w:ascii="Consolas" w:eastAsia="Times New Roman" w:hAnsi="Consolas" w:cs="Times New Roman"/>
+          <w:color w:val="9CDCFE"/>
+          <w:sz w:val="21"/>
+          <w:szCs w:val="21"/>
+        </w:rPr>
+        <w:t>3</w:t>
+      </w:r>
+      <w:r>
+        <w:rPr>
+          <w:rFonts w:ascii="Consolas" w:eastAsia="Times New Roman" w:hAnsi="Consolas" w:cs="Times New Roman"/>
+          <w:color w:val="D4D4D4"/>
+          <w:sz w:val="21"/>
+          <w:szCs w:val="21"/>
+        </w:rPr>
+        <w:t>.</w:t>
+      </w:r>
+      <w:r>
+        <w:rPr>
+          <w:rFonts w:ascii="Consolas" w:eastAsia="Times New Roman" w:hAnsi="Consolas" w:cs="Times New Roman"/>
+          <w:color w:val="DCDCAA"/>
+          <w:sz w:val="21"/>
+          <w:szCs w:val="21"/>
+        </w:rPr>
+        <w:t>select</w:t>
+      </w:r>
+      <w:proofErr w:type="gramEnd"/>
+      <w:r>
+        <w:rPr>
+          <w:rFonts w:ascii="Consolas" w:eastAsia="Times New Roman" w:hAnsi="Consolas" w:cs="Times New Roman"/>
+          <w:color w:val="D4D4D4"/>
+          <w:sz w:val="21"/>
+          <w:szCs w:val="21"/>
+        </w:rPr>
+        <w:t>(</w:t>
+      </w:r>
+      <w:r>
+        <w:rPr>
+          <w:rFonts w:ascii="Consolas" w:eastAsia="Times New Roman" w:hAnsi="Consolas" w:cs="Times New Roman"/>
+          <w:color w:val="CE9178"/>
+          <w:sz w:val="21"/>
+          <w:szCs w:val="21"/>
+        </w:rPr>
+        <w:t>"#</w:t>
+      </w:r>
+      <w:proofErr w:type="spellStart"/>
+      <w:r>
+        <w:rPr>
+          <w:rFonts w:ascii="Consolas" w:eastAsia="Times New Roman" w:hAnsi="Consolas" w:cs="Times New Roman"/>
+          <w:color w:val="CE9178"/>
+          <w:sz w:val="21"/>
+          <w:szCs w:val="21"/>
+        </w:rPr>
+        <w:t>stockInput</w:t>
+      </w:r>
+      <w:proofErr w:type="spellEnd"/>
+      <w:r>
+        <w:rPr>
+          <w:rFonts w:ascii="Consolas" w:eastAsia="Times New Roman" w:hAnsi="Consolas" w:cs="Times New Roman"/>
+          <w:color w:val="CE9178"/>
+          <w:sz w:val="21"/>
+          <w:szCs w:val="21"/>
+        </w:rPr>
+        <w:t>"</w:t>
+      </w:r>
+      <w:r>
+        <w:rPr>
+          <w:rFonts w:ascii="Consolas" w:eastAsia="Times New Roman" w:hAnsi="Consolas" w:cs="Times New Roman"/>
+          <w:color w:val="D4D4D4"/>
+          <w:sz w:val="21"/>
+          <w:szCs w:val="21"/>
+        </w:rPr>
+        <w:t>).</w:t>
+      </w:r>
+      <w:r>
+        <w:rPr>
+          <w:rFonts w:ascii="Consolas" w:eastAsia="Times New Roman" w:hAnsi="Consolas" w:cs="Times New Roman"/>
+          <w:color w:val="DCDCAA"/>
+          <w:sz w:val="21"/>
+          <w:szCs w:val="21"/>
+        </w:rPr>
+        <w:t>node</w:t>
+      </w:r>
+      <w:r>
+        <w:rPr>
+          <w:rFonts w:ascii="Consolas" w:eastAsia="Times New Roman" w:hAnsi="Consolas" w:cs="Times New Roman"/>
+          <w:color w:val="D4D4D4"/>
+          <w:sz w:val="21"/>
+          <w:szCs w:val="21"/>
+        </w:rPr>
+        <w:t>().</w:t>
+      </w:r>
+      <w:r>
+        <w:rPr>
+          <w:rFonts w:ascii="Consolas" w:eastAsia="Times New Roman" w:hAnsi="Consolas" w:cs="Times New Roman"/>
+          <w:color w:val="9CDCFE"/>
+          <w:sz w:val="21"/>
+          <w:szCs w:val="21"/>
+        </w:rPr>
+        <w:t>value</w:t>
+      </w:r>
+      <w:r>
+        <w:rPr>
+          <w:rFonts w:ascii="Consolas" w:eastAsia="Times New Roman" w:hAnsi="Consolas" w:cs="Times New Roman"/>
+          <w:color w:val="D4D4D4"/>
+          <w:sz w:val="21"/>
+          <w:szCs w:val="21"/>
+        </w:rPr>
+        <w:t> = </w:t>
+      </w:r>
+      <w:r>
+        <w:rPr>
+          <w:rFonts w:ascii="Consolas" w:eastAsia="Times New Roman" w:hAnsi="Consolas" w:cs="Times New Roman"/>
+          <w:color w:val="CE9178"/>
+          <w:sz w:val="21"/>
+          <w:szCs w:val="21"/>
+        </w:rPr>
+        <w:t>""</w:t>
+      </w:r>
+      <w:r>
+        <w:rPr>
+          <w:rFonts w:ascii="Consolas" w:eastAsia="Times New Roman" w:hAnsi="Consolas" w:cs="Times New Roman"/>
+          <w:color w:val="D4D4D4"/>
+          <w:sz w:val="21"/>
+          <w:szCs w:val="21"/>
+        </w:rPr>
+        <w:t>;</w:t>
+      </w:r>
+    </w:p>
+    <w:p>
+      <w:pPr>
+        <w:shd w:val="clear" w:color="auto" w:fill="1E1E1E"/>
+        <w:spacing w:after="0" w:line="285" w:lineRule="atLeast"/>
+        <w:rPr>
+          <w:rFonts w:ascii="Consolas" w:eastAsia="Times New Roman" w:hAnsi="Consolas" w:cs="Times New Roman"/>
+          <w:color w:val="D4D4D4"/>
+          <w:sz w:val="21"/>
+          <w:szCs w:val="21"/>
+        </w:rPr>
+      </w:pPr>
+    </w:p>
+    <w:p>
+      <w:pPr>
+        <w:shd w:val="clear" w:color="auto" w:fill="1E1E1E"/>
+        <w:spacing w:after="0" w:line="285" w:lineRule="atLeast"/>
+        <w:rPr>
+          <w:rFonts w:ascii="Consolas" w:eastAsia="Times New Roman" w:hAnsi="Consolas" w:cs="Times New Roman"/>
+          <w:color w:val="D4D4D4"/>
+          <w:sz w:val="21"/>
+          <w:szCs w:val="21"/>
+        </w:rPr>
+      </w:pPr>
+      <w:r>
+        <w:rPr>
+          <w:rFonts w:ascii="Consolas" w:eastAsia="Times New Roman" w:hAnsi="Consolas" w:cs="Times New Roman"/>
+          <w:color w:val="D4D4D4"/>
+          <w:sz w:val="21"/>
+          <w:szCs w:val="21"/>
+        </w:rPr>
+        <w:t>  </w:t>
+      </w:r>
+      <w:r>
+        <w:rPr>
+          <w:rFonts w:ascii="Consolas" w:eastAsia="Times New Roman" w:hAnsi="Consolas" w:cs="Times New Roman"/>
+          <w:color w:val="6A9955"/>
+          <w:sz w:val="21"/>
+          <w:szCs w:val="21"/>
+        </w:rPr>
+        <w:t>// Build the plot with the new stock</w:t>
+      </w:r>
+    </w:p>
+    <w:p>
+      <w:pPr>
+        <w:shd w:val="clear" w:color="auto" w:fill="1E1E1E"/>
+        <w:spacing w:after="0" w:line="285" w:lineRule="atLeast"/>
+        <w:rPr>
+          <w:rFonts w:ascii="Consolas" w:eastAsia="Times New Roman" w:hAnsi="Consolas" w:cs="Times New Roman"/>
+          <w:color w:val="D4D4D4"/>
+          <w:sz w:val="21"/>
+          <w:szCs w:val="21"/>
+        </w:rPr>
+      </w:pPr>
+      <w:r>
+        <w:rPr>
+          <w:rFonts w:ascii="Consolas" w:eastAsia="Times New Roman" w:hAnsi="Consolas" w:cs="Times New Roman"/>
+          <w:color w:val="D4D4D4"/>
+          <w:sz w:val="21"/>
+          <w:szCs w:val="21"/>
+        </w:rPr>
+        <w:t>  </w:t>
+      </w:r>
+      <w:proofErr w:type="spellStart"/>
+      <w:r>
+        <w:rPr>
+          <w:rFonts w:ascii="Consolas" w:eastAsia="Times New Roman" w:hAnsi="Consolas" w:cs="Times New Roman"/>
+          <w:color w:val="DCDCAA"/>
+          <w:sz w:val="21"/>
+          <w:szCs w:val="21"/>
+        </w:rPr>
+        <w:t>buildPlot</w:t>
+      </w:r>
+      <w:proofErr w:type="spellEnd"/>
+      <w:r>
+        <w:rPr>
+          <w:rFonts w:ascii="Consolas" w:eastAsia="Times New Roman" w:hAnsi="Consolas" w:cs="Times New Roman"/>
+          <w:color w:val="D4D4D4"/>
+          <w:sz w:val="21"/>
+          <w:szCs w:val="21"/>
+        </w:rPr>
+        <w:t>(</w:t>
+      </w:r>
+      <w:r>
+        <w:rPr>
+          <w:rFonts w:ascii="Consolas" w:eastAsia="Times New Roman" w:hAnsi="Consolas" w:cs="Times New Roman"/>
+          <w:color w:val="9CDCFE"/>
+          <w:sz w:val="21"/>
+          <w:szCs w:val="21"/>
+        </w:rPr>
+        <w:t>stock</w:t>
+      </w:r>
+      <w:r>
+        <w:rPr>
+          <w:rFonts w:ascii="Consolas" w:eastAsia="Times New Roman" w:hAnsi="Consolas" w:cs="Times New Roman"/>
+          <w:color w:val="D4D4D4"/>
+          <w:sz w:val="21"/>
+          <w:szCs w:val="21"/>
+        </w:rPr>
+        <w:t>);</w:t>
+      </w:r>
+    </w:p>
+    <w:p>
+      <w:pPr>
+        <w:shd w:val="clear" w:color="auto" w:fill="1E1E1E"/>
+        <w:spacing w:after="0" w:line="285" w:lineRule="atLeast"/>
+        <w:rPr>
+          <w:rFonts w:ascii="Consolas" w:eastAsia="Times New Roman" w:hAnsi="Consolas" w:cs="Times New Roman"/>
+          <w:color w:val="D4D4D4"/>
+          <w:sz w:val="21"/>
+          <w:szCs w:val="21"/>
+        </w:rPr>
+      </w:pPr>
+      <w:r>
+        <w:rPr>
+          <w:rFonts w:ascii="Consolas" w:eastAsia="Times New Roman" w:hAnsi="Consolas" w:cs="Times New Roman"/>
+          <w:color w:val="D4D4D4"/>
+          <w:sz w:val="21"/>
+          <w:szCs w:val="21"/>
+        </w:rPr>
+        <w:t>}</w:t>
+      </w:r>
+    </w:p>
     <w:p/>
+    <w:p>
+      <w:pPr>
+        <w:shd w:val="clear" w:color="auto" w:fill="1E1E1E"/>
+        <w:spacing w:after="0" w:line="285" w:lineRule="atLeast"/>
+        <w:rPr>
+          <w:rFonts w:ascii="Consolas" w:eastAsia="Times New Roman" w:hAnsi="Consolas" w:cs="Times New Roman"/>
+          <w:color w:val="D4D4D4"/>
+          <w:sz w:val="21"/>
+          <w:szCs w:val="21"/>
+        </w:rPr>
+      </w:pPr>
+      <w:r>
+        <w:rPr>
+          <w:rFonts w:ascii="Consolas" w:eastAsia="Times New Roman" w:hAnsi="Consolas" w:cs="Times New Roman"/>
+          <w:color w:val="D4D4D4"/>
+          <w:sz w:val="21"/>
+          <w:szCs w:val="21"/>
+        </w:rPr>
+        <w:t>  </w:t>
+      </w:r>
+      <w:proofErr w:type="spellStart"/>
+      <w:r>
+        <w:rPr>
+          <w:rFonts w:ascii="Consolas" w:eastAsia="Times New Roman" w:hAnsi="Consolas" w:cs="Times New Roman"/>
+          <w:color w:val="569CD6"/>
+          <w:sz w:val="21"/>
+          <w:szCs w:val="21"/>
+        </w:rPr>
+        <w:t>var</w:t>
+      </w:r>
+      <w:proofErr w:type="spellEnd"/>
+      <w:r>
+        <w:rPr>
+          <w:rFonts w:ascii="Consolas" w:eastAsia="Times New Roman" w:hAnsi="Consolas" w:cs="Times New Roman"/>
+          <w:color w:val="D4D4D4"/>
+          <w:sz w:val="21"/>
+          <w:szCs w:val="21"/>
+        </w:rPr>
+        <w:t> </w:t>
+      </w:r>
+      <w:r>
+        <w:rPr>
+          <w:rFonts w:ascii="Consolas" w:eastAsia="Times New Roman" w:hAnsi="Consolas" w:cs="Times New Roman"/>
+          <w:color w:val="9CDCFE"/>
+          <w:sz w:val="21"/>
+          <w:szCs w:val="21"/>
+        </w:rPr>
+        <w:t>check</w:t>
+      </w:r>
+      <w:r>
+        <w:rPr>
+          <w:rFonts w:ascii="Consolas" w:eastAsia="Times New Roman" w:hAnsi="Consolas" w:cs="Times New Roman"/>
+          <w:color w:val="D4D4D4"/>
+          <w:sz w:val="21"/>
+          <w:szCs w:val="21"/>
+        </w:rPr>
+        <w:t> = </w:t>
+      </w:r>
+      <w:r>
+        <w:rPr>
+          <w:rFonts w:ascii="Consolas" w:eastAsia="Times New Roman" w:hAnsi="Consolas" w:cs="Times New Roman"/>
+          <w:color w:val="9CDCFE"/>
+          <w:sz w:val="21"/>
+          <w:szCs w:val="21"/>
+        </w:rPr>
+        <w:t>d</w:t>
+      </w:r>
+      <w:proofErr w:type="gramStart"/>
+      <w:r>
+        <w:rPr>
+          <w:rFonts w:ascii="Consolas" w:eastAsia="Times New Roman" w:hAnsi="Consolas" w:cs="Times New Roman"/>
+          <w:color w:val="9CDCFE"/>
+          <w:sz w:val="21"/>
+          <w:szCs w:val="21"/>
+        </w:rPr>
+        <w:t>3</w:t>
+      </w:r>
+      <w:r>
+        <w:rPr>
+          <w:rFonts w:ascii="Consolas" w:eastAsia="Times New Roman" w:hAnsi="Consolas" w:cs="Times New Roman"/>
+          <w:color w:val="D4D4D4"/>
+          <w:sz w:val="21"/>
+          <w:szCs w:val="21"/>
+        </w:rPr>
+        <w:t>.</w:t>
+      </w:r>
+      <w:r>
+        <w:rPr>
+          <w:rFonts w:ascii="Consolas" w:eastAsia="Times New Roman" w:hAnsi="Consolas" w:cs="Times New Roman"/>
+          <w:color w:val="DCDCAA"/>
+          <w:sz w:val="21"/>
+          <w:szCs w:val="21"/>
+        </w:rPr>
+        <w:t>select</w:t>
+      </w:r>
+      <w:proofErr w:type="gramEnd"/>
+      <w:r>
+        <w:rPr>
+          <w:rFonts w:ascii="Consolas" w:eastAsia="Times New Roman" w:hAnsi="Consolas" w:cs="Times New Roman"/>
+          <w:color w:val="D4D4D4"/>
+          <w:sz w:val="21"/>
+          <w:szCs w:val="21"/>
+        </w:rPr>
+        <w:t>(</w:t>
+      </w:r>
+      <w:r>
+        <w:rPr>
+          <w:rFonts w:ascii="Consolas" w:eastAsia="Times New Roman" w:hAnsi="Consolas" w:cs="Times New Roman"/>
+          <w:color w:val="CE9178"/>
+          <w:sz w:val="21"/>
+          <w:szCs w:val="21"/>
+        </w:rPr>
+        <w:t>"#</w:t>
+      </w:r>
+      <w:proofErr w:type="spellStart"/>
+      <w:r>
+        <w:rPr>
+          <w:rFonts w:ascii="Consolas" w:eastAsia="Times New Roman" w:hAnsi="Consolas" w:cs="Times New Roman"/>
+          <w:color w:val="CE9178"/>
+          <w:sz w:val="21"/>
+          <w:szCs w:val="21"/>
+        </w:rPr>
+        <w:t>formdate</w:t>
+      </w:r>
+      <w:proofErr w:type="spellEnd"/>
+      <w:r>
+        <w:rPr>
+          <w:rFonts w:ascii="Consolas" w:eastAsia="Times New Roman" w:hAnsi="Consolas" w:cs="Times New Roman"/>
+          <w:color w:val="CE9178"/>
+          <w:sz w:val="21"/>
+          <w:szCs w:val="21"/>
+        </w:rPr>
+        <w:t>"</w:t>
+      </w:r>
+      <w:r>
+        <w:rPr>
+          <w:rFonts w:ascii="Consolas" w:eastAsia="Times New Roman" w:hAnsi="Consolas" w:cs="Times New Roman"/>
+          <w:color w:val="D4D4D4"/>
+          <w:sz w:val="21"/>
+          <w:szCs w:val="21"/>
+        </w:rPr>
+        <w:t>).</w:t>
+      </w:r>
+      <w:r>
+        <w:rPr>
+          <w:rFonts w:ascii="Consolas" w:eastAsia="Times New Roman" w:hAnsi="Consolas" w:cs="Times New Roman"/>
+          <w:color w:val="DCDCAA"/>
+          <w:sz w:val="21"/>
+          <w:szCs w:val="21"/>
+        </w:rPr>
+        <w:t>node</w:t>
+      </w:r>
+      <w:r>
+        <w:rPr>
+          <w:rFonts w:ascii="Consolas" w:eastAsia="Times New Roman" w:hAnsi="Consolas" w:cs="Times New Roman"/>
+          <w:color w:val="D4D4D4"/>
+          <w:sz w:val="21"/>
+          <w:szCs w:val="21"/>
+        </w:rPr>
+        <w:t>().</w:t>
+      </w:r>
+      <w:r>
+        <w:rPr>
+          <w:rFonts w:ascii="Consolas" w:eastAsia="Times New Roman" w:hAnsi="Consolas" w:cs="Times New Roman"/>
+          <w:color w:val="9CDCFE"/>
+          <w:sz w:val="21"/>
+          <w:szCs w:val="21"/>
+        </w:rPr>
+        <w:t>value</w:t>
+      </w:r>
+      <w:r>
+        <w:rPr>
+          <w:rFonts w:ascii="Consolas" w:eastAsia="Times New Roman" w:hAnsi="Consolas" w:cs="Times New Roman"/>
+          <w:color w:val="D4D4D4"/>
+          <w:sz w:val="21"/>
+          <w:szCs w:val="21"/>
+        </w:rPr>
+        <w:t>;</w:t>
+      </w:r>
+    </w:p>
+    <w:p>
+      <w:pPr>
+        <w:shd w:val="clear" w:color="auto" w:fill="1E1E1E"/>
+        <w:spacing w:after="0" w:line="285" w:lineRule="atLeast"/>
+        <w:rPr>
+          <w:rFonts w:ascii="Consolas" w:eastAsia="Times New Roman" w:hAnsi="Consolas" w:cs="Times New Roman"/>
+          <w:color w:val="D4D4D4"/>
+          <w:sz w:val="21"/>
+          <w:szCs w:val="21"/>
+        </w:rPr>
+      </w:pPr>
+      <w:r>
+        <w:rPr>
+          <w:rFonts w:ascii="Consolas" w:eastAsia="Times New Roman" w:hAnsi="Consolas" w:cs="Times New Roman"/>
+          <w:color w:val="D4D4D4"/>
+          <w:sz w:val="21"/>
+          <w:szCs w:val="21"/>
+        </w:rPr>
+        <w:t>  </w:t>
+      </w:r>
+      <w:r>
+        <w:rPr>
+          <w:rFonts w:ascii="Consolas" w:eastAsia="Times New Roman" w:hAnsi="Consolas" w:cs="Times New Roman"/>
+          <w:color w:val="9CDCFE"/>
+          <w:sz w:val="21"/>
+          <w:szCs w:val="21"/>
+        </w:rPr>
+        <w:t>console</w:t>
+      </w:r>
+      <w:r>
+        <w:rPr>
+          <w:rFonts w:ascii="Consolas" w:eastAsia="Times New Roman" w:hAnsi="Consolas" w:cs="Times New Roman"/>
+          <w:color w:val="D4D4D4"/>
+          <w:sz w:val="21"/>
+          <w:szCs w:val="21"/>
+        </w:rPr>
+        <w:t>.</w:t>
+      </w:r>
+      <w:r>
+        <w:rPr>
+          <w:rFonts w:ascii="Consolas" w:eastAsia="Times New Roman" w:hAnsi="Consolas" w:cs="Times New Roman"/>
+          <w:color w:val="DCDCAA"/>
+          <w:sz w:val="21"/>
+          <w:szCs w:val="21"/>
+        </w:rPr>
+        <w:t>log</w:t>
+      </w:r>
+      <w:r>
+        <w:rPr>
+          <w:rFonts w:ascii="Consolas" w:eastAsia="Times New Roman" w:hAnsi="Consolas" w:cs="Times New Roman"/>
+          <w:color w:val="D4D4D4"/>
+          <w:sz w:val="21"/>
+          <w:szCs w:val="21"/>
+        </w:rPr>
+        <w:t>(</w:t>
+      </w:r>
+      <w:r>
+        <w:rPr>
+          <w:rFonts w:ascii="Consolas" w:eastAsia="Times New Roman" w:hAnsi="Consolas" w:cs="Times New Roman"/>
+          <w:color w:val="9CDCFE"/>
+          <w:sz w:val="21"/>
+          <w:szCs w:val="21"/>
+        </w:rPr>
+        <w:t>check</w:t>
+      </w:r>
+      <w:r>
+        <w:rPr>
+          <w:rFonts w:ascii="Consolas" w:eastAsia="Times New Roman" w:hAnsi="Consolas" w:cs="Times New Roman"/>
+          <w:color w:val="D4D4D4"/>
+          <w:sz w:val="21"/>
+          <w:szCs w:val="21"/>
+        </w:rPr>
+        <w:t>);</w:t>
+      </w:r>
+    </w:p>
+    <w:p>
+      <w:pPr>
+        <w:shd w:val="clear" w:color="auto" w:fill="1E1E1E"/>
+        <w:spacing w:after="0" w:line="285" w:lineRule="atLeast"/>
+        <w:rPr>
+          <w:rFonts w:ascii="Consolas" w:eastAsia="Times New Roman" w:hAnsi="Consolas" w:cs="Times New Roman"/>
+          <w:color w:val="D4D4D4"/>
+          <w:sz w:val="21"/>
+          <w:szCs w:val="21"/>
+        </w:rPr>
+      </w:pPr>
+      <w:r>
+        <w:rPr>
+          <w:rFonts w:ascii="Consolas" w:eastAsia="Times New Roman" w:hAnsi="Consolas" w:cs="Times New Roman"/>
+          <w:color w:val="D4D4D4"/>
+          <w:sz w:val="21"/>
+          <w:szCs w:val="21"/>
+        </w:rPr>
+        <w:t>  </w:t>
+      </w:r>
+      <w:r>
+        <w:rPr>
+          <w:rFonts w:ascii="Consolas" w:eastAsia="Times New Roman" w:hAnsi="Consolas" w:cs="Times New Roman"/>
+          <w:color w:val="9CDCFE"/>
+          <w:sz w:val="21"/>
+          <w:szCs w:val="21"/>
+        </w:rPr>
+        <w:t>d</w:t>
+      </w:r>
+      <w:proofErr w:type="gramStart"/>
+      <w:r>
+        <w:rPr>
+          <w:rFonts w:ascii="Consolas" w:eastAsia="Times New Roman" w:hAnsi="Consolas" w:cs="Times New Roman"/>
+          <w:color w:val="9CDCFE"/>
+          <w:sz w:val="21"/>
+          <w:szCs w:val="21"/>
+        </w:rPr>
+        <w:t>3</w:t>
+      </w:r>
+      <w:r>
+        <w:rPr>
+          <w:rFonts w:ascii="Consolas" w:eastAsia="Times New Roman" w:hAnsi="Consolas" w:cs="Times New Roman"/>
+          <w:color w:val="D4D4D4"/>
+          <w:sz w:val="21"/>
+          <w:szCs w:val="21"/>
+        </w:rPr>
+        <w:t>.</w:t>
+      </w:r>
+      <w:r>
+        <w:rPr>
+          <w:rFonts w:ascii="Consolas" w:eastAsia="Times New Roman" w:hAnsi="Consolas" w:cs="Times New Roman"/>
+          <w:color w:val="DCDCAA"/>
+          <w:sz w:val="21"/>
+          <w:szCs w:val="21"/>
+        </w:rPr>
+        <w:t>select</w:t>
+      </w:r>
+      <w:proofErr w:type="gramEnd"/>
+      <w:r>
+        <w:rPr>
+          <w:rFonts w:ascii="Consolas" w:eastAsia="Times New Roman" w:hAnsi="Consolas" w:cs="Times New Roman"/>
+          <w:color w:val="D4D4D4"/>
+          <w:sz w:val="21"/>
+          <w:szCs w:val="21"/>
+        </w:rPr>
+        <w:t>(</w:t>
+      </w:r>
+      <w:r>
+        <w:rPr>
+          <w:rFonts w:ascii="Consolas" w:eastAsia="Times New Roman" w:hAnsi="Consolas" w:cs="Times New Roman"/>
+          <w:color w:val="CE9178"/>
+          <w:sz w:val="21"/>
+          <w:szCs w:val="21"/>
+        </w:rPr>
+        <w:t>"#</w:t>
+      </w:r>
+      <w:proofErr w:type="spellStart"/>
+      <w:r>
+        <w:rPr>
+          <w:rFonts w:ascii="Consolas" w:eastAsia="Times New Roman" w:hAnsi="Consolas" w:cs="Times New Roman"/>
+          <w:color w:val="CE9178"/>
+          <w:sz w:val="21"/>
+          <w:szCs w:val="21"/>
+        </w:rPr>
+        <w:t>formdate</w:t>
+      </w:r>
+      <w:proofErr w:type="spellEnd"/>
+      <w:r>
+        <w:rPr>
+          <w:rFonts w:ascii="Consolas" w:eastAsia="Times New Roman" w:hAnsi="Consolas" w:cs="Times New Roman"/>
+          <w:color w:val="CE9178"/>
+          <w:sz w:val="21"/>
+          <w:szCs w:val="21"/>
+        </w:rPr>
+        <w:t>"</w:t>
+      </w:r>
+      <w:r>
+        <w:rPr>
+          <w:rFonts w:ascii="Consolas" w:eastAsia="Times New Roman" w:hAnsi="Consolas" w:cs="Times New Roman"/>
+          <w:color w:val="D4D4D4"/>
+          <w:sz w:val="21"/>
+          <w:szCs w:val="21"/>
+        </w:rPr>
+        <w:t>).</w:t>
+      </w:r>
+      <w:r>
+        <w:rPr>
+          <w:rFonts w:ascii="Consolas" w:eastAsia="Times New Roman" w:hAnsi="Consolas" w:cs="Times New Roman"/>
+          <w:color w:val="DCDCAA"/>
+          <w:sz w:val="21"/>
+          <w:szCs w:val="21"/>
+        </w:rPr>
+        <w:t>node</w:t>
+      </w:r>
+      <w:r>
+        <w:rPr>
+          <w:rFonts w:ascii="Consolas" w:eastAsia="Times New Roman" w:hAnsi="Consolas" w:cs="Times New Roman"/>
+          <w:color w:val="D4D4D4"/>
+          <w:sz w:val="21"/>
+          <w:szCs w:val="21"/>
+        </w:rPr>
+        <w:t>().</w:t>
+      </w:r>
+      <w:r>
+        <w:rPr>
+          <w:rFonts w:ascii="Consolas" w:eastAsia="Times New Roman" w:hAnsi="Consolas" w:cs="Times New Roman"/>
+          <w:color w:val="9CDCFE"/>
+          <w:sz w:val="21"/>
+          <w:szCs w:val="21"/>
+        </w:rPr>
+        <w:t>value</w:t>
+      </w:r>
+      <w:r>
+        <w:rPr>
+          <w:rFonts w:ascii="Consolas" w:eastAsia="Times New Roman" w:hAnsi="Consolas" w:cs="Times New Roman"/>
+          <w:color w:val="D4D4D4"/>
+          <w:sz w:val="21"/>
+          <w:szCs w:val="21"/>
+        </w:rPr>
+        <w:t>=</w:t>
+      </w:r>
+      <w:r>
+        <w:rPr>
+          <w:rFonts w:ascii="Consolas" w:eastAsia="Times New Roman" w:hAnsi="Consolas" w:cs="Times New Roman"/>
+          <w:color w:val="CE9178"/>
+          <w:sz w:val="21"/>
+          <w:szCs w:val="21"/>
+        </w:rPr>
+        <w:t>""</w:t>
+      </w:r>
+      <w:r>
+        <w:rPr>
+          <w:rFonts w:ascii="Consolas" w:eastAsia="Times New Roman" w:hAnsi="Consolas" w:cs="Times New Roman"/>
+          <w:color w:val="D4D4D4"/>
+          <w:sz w:val="21"/>
+          <w:szCs w:val="21"/>
+        </w:rPr>
+        <w:t>;</w:t>
+      </w:r>
+    </w:p>
+    <w:p>
+      <w:bookmarkStart w:id="0" w:name="_GoBack"/>
+      <w:bookmarkEnd w:id="0"/>
+    </w:p>
     <w:sectPr>
       <w:pgSz w:w="12240" w:h="15840"/>
       <w:pgMar w:top="1440" w:right="1440" w:bottom="1440" w:left="1440" w:header="720" w:footer="720" w:gutter="0"/>

</xml_diff>

<commit_message>
have dictionary parse working...
</commit_message>
<xml_diff>
--- a/Notes/Visualization Notes.docx
+++ b/Notes/Visualization Notes.docx
@@ -2964,10 +2964,2414 @@
         <w:t>;</w:t>
       </w:r>
     </w:p>
-    <w:p>
+    <w:p/>
+    <w:p>
+      <w:pPr>
+        <w:shd w:val="clear" w:color="auto" w:fill="1E1E1E"/>
+        <w:spacing w:after="0" w:line="285" w:lineRule="atLeast"/>
+        <w:rPr>
+          <w:rFonts w:ascii="Consolas" w:eastAsia="Times New Roman" w:hAnsi="Consolas" w:cs="Times New Roman"/>
+          <w:color w:val="D4D4D4"/>
+          <w:sz w:val="21"/>
+          <w:szCs w:val="21"/>
+        </w:rPr>
+      </w:pPr>
+      <w:r>
+        <w:rPr>
+          <w:rFonts w:ascii="Consolas" w:eastAsia="Times New Roman" w:hAnsi="Consolas" w:cs="Times New Roman"/>
+          <w:color w:val="6A9955"/>
+          <w:sz w:val="21"/>
+          <w:szCs w:val="21"/>
+        </w:rPr>
+        <w:t>// Initializes the page with a default plot</w:t>
+      </w:r>
+    </w:p>
+    <w:p>
+      <w:pPr>
+        <w:shd w:val="clear" w:color="auto" w:fill="1E1E1E"/>
+        <w:spacing w:after="0" w:line="285" w:lineRule="atLeast"/>
+        <w:rPr>
+          <w:rFonts w:ascii="Consolas" w:eastAsia="Times New Roman" w:hAnsi="Consolas" w:cs="Times New Roman"/>
+          <w:color w:val="D4D4D4"/>
+          <w:sz w:val="21"/>
+          <w:szCs w:val="21"/>
+        </w:rPr>
+      </w:pPr>
+      <w:r>
+        <w:rPr>
+          <w:rFonts w:ascii="Consolas" w:eastAsia="Times New Roman" w:hAnsi="Consolas" w:cs="Times New Roman"/>
+          <w:color w:val="569CD6"/>
+          <w:sz w:val="21"/>
+          <w:szCs w:val="21"/>
+        </w:rPr>
+        <w:t>function</w:t>
+      </w:r>
+      <w:r>
+        <w:rPr>
+          <w:rFonts w:ascii="Consolas" w:eastAsia="Times New Roman" w:hAnsi="Consolas" w:cs="Times New Roman"/>
+          <w:color w:val="D4D4D4"/>
+          <w:sz w:val="21"/>
+          <w:szCs w:val="21"/>
+        </w:rPr>
+        <w:t> </w:t>
+      </w:r>
+      <w:proofErr w:type="spellStart"/>
+      <w:proofErr w:type="gramStart"/>
+      <w:r>
+        <w:rPr>
+          <w:rFonts w:ascii="Consolas" w:eastAsia="Times New Roman" w:hAnsi="Consolas" w:cs="Times New Roman"/>
+          <w:color w:val="DCDCAA"/>
+          <w:sz w:val="21"/>
+          <w:szCs w:val="21"/>
+        </w:rPr>
+        <w:t>init</w:t>
+      </w:r>
+      <w:proofErr w:type="spellEnd"/>
+      <w:r>
+        <w:rPr>
+          <w:rFonts w:ascii="Consolas" w:eastAsia="Times New Roman" w:hAnsi="Consolas" w:cs="Times New Roman"/>
+          <w:color w:val="D4D4D4"/>
+          <w:sz w:val="21"/>
+          <w:szCs w:val="21"/>
+        </w:rPr>
+        <w:t>(</w:t>
+      </w:r>
+      <w:proofErr w:type="gramEnd"/>
+      <w:r>
+        <w:rPr>
+          <w:rFonts w:ascii="Consolas" w:eastAsia="Times New Roman" w:hAnsi="Consolas" w:cs="Times New Roman"/>
+          <w:color w:val="D4D4D4"/>
+          <w:sz w:val="21"/>
+          <w:szCs w:val="21"/>
+        </w:rPr>
+        <w:t>) {</w:t>
+      </w:r>
+    </w:p>
+    <w:p>
+      <w:pPr>
+        <w:shd w:val="clear" w:color="auto" w:fill="1E1E1E"/>
+        <w:spacing w:after="0" w:line="285" w:lineRule="atLeast"/>
+        <w:rPr>
+          <w:rFonts w:ascii="Consolas" w:eastAsia="Times New Roman" w:hAnsi="Consolas" w:cs="Times New Roman"/>
+          <w:color w:val="D4D4D4"/>
+          <w:sz w:val="21"/>
+          <w:szCs w:val="21"/>
+        </w:rPr>
+      </w:pPr>
+      <w:r>
+        <w:rPr>
+          <w:rFonts w:ascii="Consolas" w:eastAsia="Times New Roman" w:hAnsi="Consolas" w:cs="Times New Roman"/>
+          <w:color w:val="D4D4D4"/>
+          <w:sz w:val="21"/>
+          <w:szCs w:val="21"/>
+        </w:rPr>
+        <w:t>  </w:t>
+      </w:r>
+      <w:r>
+        <w:rPr>
+          <w:rFonts w:ascii="Consolas" w:eastAsia="Times New Roman" w:hAnsi="Consolas" w:cs="Times New Roman"/>
+          <w:color w:val="9CDCFE"/>
+          <w:sz w:val="21"/>
+          <w:szCs w:val="21"/>
+        </w:rPr>
+        <w:t>data</w:t>
+      </w:r>
+      <w:r>
+        <w:rPr>
+          <w:rFonts w:ascii="Consolas" w:eastAsia="Times New Roman" w:hAnsi="Consolas" w:cs="Times New Roman"/>
+          <w:color w:val="D4D4D4"/>
+          <w:sz w:val="21"/>
+          <w:szCs w:val="21"/>
+        </w:rPr>
+        <w:t> = [{</w:t>
+      </w:r>
+    </w:p>
+    <w:p>
+      <w:pPr>
+        <w:shd w:val="clear" w:color="auto" w:fill="1E1E1E"/>
+        <w:spacing w:after="0" w:line="285" w:lineRule="atLeast"/>
+        <w:rPr>
+          <w:rFonts w:ascii="Consolas" w:eastAsia="Times New Roman" w:hAnsi="Consolas" w:cs="Times New Roman"/>
+          <w:color w:val="D4D4D4"/>
+          <w:sz w:val="21"/>
+          <w:szCs w:val="21"/>
+        </w:rPr>
+      </w:pPr>
+      <w:r>
+        <w:rPr>
+          <w:rFonts w:ascii="Consolas" w:eastAsia="Times New Roman" w:hAnsi="Consolas" w:cs="Times New Roman"/>
+          <w:color w:val="D4D4D4"/>
+          <w:sz w:val="21"/>
+          <w:szCs w:val="21"/>
+        </w:rPr>
+        <w:t>    </w:t>
+      </w:r>
+      <w:r>
+        <w:rPr>
+          <w:rFonts w:ascii="Consolas" w:eastAsia="Times New Roman" w:hAnsi="Consolas" w:cs="Times New Roman"/>
+          <w:color w:val="9CDCFE"/>
+          <w:sz w:val="21"/>
+          <w:szCs w:val="21"/>
+        </w:rPr>
+        <w:t>x:</w:t>
+      </w:r>
+      <w:r>
+        <w:rPr>
+          <w:rFonts w:ascii="Consolas" w:eastAsia="Times New Roman" w:hAnsi="Consolas" w:cs="Times New Roman"/>
+          <w:color w:val="D4D4D4"/>
+          <w:sz w:val="21"/>
+          <w:szCs w:val="21"/>
+        </w:rPr>
+        <w:t> [</w:t>
+      </w:r>
+      <w:r>
+        <w:rPr>
+          <w:rFonts w:ascii="Consolas" w:eastAsia="Times New Roman" w:hAnsi="Consolas" w:cs="Times New Roman"/>
+          <w:color w:val="B5CEA8"/>
+          <w:sz w:val="21"/>
+          <w:szCs w:val="21"/>
+        </w:rPr>
+        <w:t>1</w:t>
+      </w:r>
+      <w:r>
+        <w:rPr>
+          <w:rFonts w:ascii="Consolas" w:eastAsia="Times New Roman" w:hAnsi="Consolas" w:cs="Times New Roman"/>
+          <w:color w:val="D4D4D4"/>
+          <w:sz w:val="21"/>
+          <w:szCs w:val="21"/>
+        </w:rPr>
+        <w:t>, </w:t>
+      </w:r>
+      <w:r>
+        <w:rPr>
+          <w:rFonts w:ascii="Consolas" w:eastAsia="Times New Roman" w:hAnsi="Consolas" w:cs="Times New Roman"/>
+          <w:color w:val="B5CEA8"/>
+          <w:sz w:val="21"/>
+          <w:szCs w:val="21"/>
+        </w:rPr>
+        <w:t>2</w:t>
+      </w:r>
+      <w:r>
+        <w:rPr>
+          <w:rFonts w:ascii="Consolas" w:eastAsia="Times New Roman" w:hAnsi="Consolas" w:cs="Times New Roman"/>
+          <w:color w:val="D4D4D4"/>
+          <w:sz w:val="21"/>
+          <w:szCs w:val="21"/>
+        </w:rPr>
+        <w:t>, </w:t>
+      </w:r>
+      <w:r>
+        <w:rPr>
+          <w:rFonts w:ascii="Consolas" w:eastAsia="Times New Roman" w:hAnsi="Consolas" w:cs="Times New Roman"/>
+          <w:color w:val="B5CEA8"/>
+          <w:sz w:val="21"/>
+          <w:szCs w:val="21"/>
+        </w:rPr>
+        <w:t>3</w:t>
+      </w:r>
+      <w:r>
+        <w:rPr>
+          <w:rFonts w:ascii="Consolas" w:eastAsia="Times New Roman" w:hAnsi="Consolas" w:cs="Times New Roman"/>
+          <w:color w:val="D4D4D4"/>
+          <w:sz w:val="21"/>
+          <w:szCs w:val="21"/>
+        </w:rPr>
+        <w:t>, </w:t>
+      </w:r>
+      <w:r>
+        <w:rPr>
+          <w:rFonts w:ascii="Consolas" w:eastAsia="Times New Roman" w:hAnsi="Consolas" w:cs="Times New Roman"/>
+          <w:color w:val="B5CEA8"/>
+          <w:sz w:val="21"/>
+          <w:szCs w:val="21"/>
+        </w:rPr>
+        <w:t>4</w:t>
+      </w:r>
+      <w:r>
+        <w:rPr>
+          <w:rFonts w:ascii="Consolas" w:eastAsia="Times New Roman" w:hAnsi="Consolas" w:cs="Times New Roman"/>
+          <w:color w:val="D4D4D4"/>
+          <w:sz w:val="21"/>
+          <w:szCs w:val="21"/>
+        </w:rPr>
+        <w:t>, </w:t>
+      </w:r>
+      <w:r>
+        <w:rPr>
+          <w:rFonts w:ascii="Consolas" w:eastAsia="Times New Roman" w:hAnsi="Consolas" w:cs="Times New Roman"/>
+          <w:color w:val="B5CEA8"/>
+          <w:sz w:val="21"/>
+          <w:szCs w:val="21"/>
+        </w:rPr>
+        <w:t>5</w:t>
+      </w:r>
+      <w:r>
+        <w:rPr>
+          <w:rFonts w:ascii="Consolas" w:eastAsia="Times New Roman" w:hAnsi="Consolas" w:cs="Times New Roman"/>
+          <w:color w:val="D4D4D4"/>
+          <w:sz w:val="21"/>
+          <w:szCs w:val="21"/>
+        </w:rPr>
+        <w:t>],</w:t>
+      </w:r>
+    </w:p>
+    <w:p>
+      <w:pPr>
+        <w:shd w:val="clear" w:color="auto" w:fill="1E1E1E"/>
+        <w:spacing w:after="0" w:line="285" w:lineRule="atLeast"/>
+        <w:rPr>
+          <w:rFonts w:ascii="Consolas" w:eastAsia="Times New Roman" w:hAnsi="Consolas" w:cs="Times New Roman"/>
+          <w:color w:val="D4D4D4"/>
+          <w:sz w:val="21"/>
+          <w:szCs w:val="21"/>
+        </w:rPr>
+      </w:pPr>
+      <w:r>
+        <w:rPr>
+          <w:rFonts w:ascii="Consolas" w:eastAsia="Times New Roman" w:hAnsi="Consolas" w:cs="Times New Roman"/>
+          <w:color w:val="D4D4D4"/>
+          <w:sz w:val="21"/>
+          <w:szCs w:val="21"/>
+        </w:rPr>
+        <w:t>    </w:t>
+      </w:r>
+      <w:r>
+        <w:rPr>
+          <w:rFonts w:ascii="Consolas" w:eastAsia="Times New Roman" w:hAnsi="Consolas" w:cs="Times New Roman"/>
+          <w:color w:val="9CDCFE"/>
+          <w:sz w:val="21"/>
+          <w:szCs w:val="21"/>
+        </w:rPr>
+        <w:t>y:</w:t>
+      </w:r>
+      <w:r>
+        <w:rPr>
+          <w:rFonts w:ascii="Consolas" w:eastAsia="Times New Roman" w:hAnsi="Consolas" w:cs="Times New Roman"/>
+          <w:color w:val="D4D4D4"/>
+          <w:sz w:val="21"/>
+          <w:szCs w:val="21"/>
+        </w:rPr>
+        <w:t> [</w:t>
+      </w:r>
+      <w:r>
+        <w:rPr>
+          <w:rFonts w:ascii="Consolas" w:eastAsia="Times New Roman" w:hAnsi="Consolas" w:cs="Times New Roman"/>
+          <w:color w:val="B5CEA8"/>
+          <w:sz w:val="21"/>
+          <w:szCs w:val="21"/>
+        </w:rPr>
+        <w:t>1</w:t>
+      </w:r>
+      <w:r>
+        <w:rPr>
+          <w:rFonts w:ascii="Consolas" w:eastAsia="Times New Roman" w:hAnsi="Consolas" w:cs="Times New Roman"/>
+          <w:color w:val="D4D4D4"/>
+          <w:sz w:val="21"/>
+          <w:szCs w:val="21"/>
+        </w:rPr>
+        <w:t>, </w:t>
+      </w:r>
+      <w:r>
+        <w:rPr>
+          <w:rFonts w:ascii="Consolas" w:eastAsia="Times New Roman" w:hAnsi="Consolas" w:cs="Times New Roman"/>
+          <w:color w:val="B5CEA8"/>
+          <w:sz w:val="21"/>
+          <w:szCs w:val="21"/>
+        </w:rPr>
+        <w:t>2</w:t>
+      </w:r>
+      <w:r>
+        <w:rPr>
+          <w:rFonts w:ascii="Consolas" w:eastAsia="Times New Roman" w:hAnsi="Consolas" w:cs="Times New Roman"/>
+          <w:color w:val="D4D4D4"/>
+          <w:sz w:val="21"/>
+          <w:szCs w:val="21"/>
+        </w:rPr>
+        <w:t>, </w:t>
+      </w:r>
+      <w:r>
+        <w:rPr>
+          <w:rFonts w:ascii="Consolas" w:eastAsia="Times New Roman" w:hAnsi="Consolas" w:cs="Times New Roman"/>
+          <w:color w:val="B5CEA8"/>
+          <w:sz w:val="21"/>
+          <w:szCs w:val="21"/>
+        </w:rPr>
+        <w:t>4</w:t>
+      </w:r>
+      <w:r>
+        <w:rPr>
+          <w:rFonts w:ascii="Consolas" w:eastAsia="Times New Roman" w:hAnsi="Consolas" w:cs="Times New Roman"/>
+          <w:color w:val="D4D4D4"/>
+          <w:sz w:val="21"/>
+          <w:szCs w:val="21"/>
+        </w:rPr>
+        <w:t>, </w:t>
+      </w:r>
+      <w:r>
+        <w:rPr>
+          <w:rFonts w:ascii="Consolas" w:eastAsia="Times New Roman" w:hAnsi="Consolas" w:cs="Times New Roman"/>
+          <w:color w:val="B5CEA8"/>
+          <w:sz w:val="21"/>
+          <w:szCs w:val="21"/>
+        </w:rPr>
+        <w:t>8</w:t>
+      </w:r>
+      <w:r>
+        <w:rPr>
+          <w:rFonts w:ascii="Consolas" w:eastAsia="Times New Roman" w:hAnsi="Consolas" w:cs="Times New Roman"/>
+          <w:color w:val="D4D4D4"/>
+          <w:sz w:val="21"/>
+          <w:szCs w:val="21"/>
+        </w:rPr>
+        <w:t>, </w:t>
+      </w:r>
+      <w:r>
+        <w:rPr>
+          <w:rFonts w:ascii="Consolas" w:eastAsia="Times New Roman" w:hAnsi="Consolas" w:cs="Times New Roman"/>
+          <w:color w:val="B5CEA8"/>
+          <w:sz w:val="21"/>
+          <w:szCs w:val="21"/>
+        </w:rPr>
+        <w:t>16</w:t>
+      </w:r>
+      <w:proofErr w:type="gramStart"/>
+      <w:r>
+        <w:rPr>
+          <w:rFonts w:ascii="Consolas" w:eastAsia="Times New Roman" w:hAnsi="Consolas" w:cs="Times New Roman"/>
+          <w:color w:val="D4D4D4"/>
+          <w:sz w:val="21"/>
+          <w:szCs w:val="21"/>
+        </w:rPr>
+        <w:t>] }</w:t>
+      </w:r>
+      <w:proofErr w:type="gramEnd"/>
+      <w:r>
+        <w:rPr>
+          <w:rFonts w:ascii="Consolas" w:eastAsia="Times New Roman" w:hAnsi="Consolas" w:cs="Times New Roman"/>
+          <w:color w:val="D4D4D4"/>
+          <w:sz w:val="21"/>
+          <w:szCs w:val="21"/>
+        </w:rPr>
+        <w:t>];</w:t>
+      </w:r>
+    </w:p>
+    <w:p>
+      <w:pPr>
+        <w:shd w:val="clear" w:color="auto" w:fill="1E1E1E"/>
+        <w:spacing w:after="0" w:line="285" w:lineRule="atLeast"/>
+        <w:rPr>
+          <w:rFonts w:ascii="Consolas" w:eastAsia="Times New Roman" w:hAnsi="Consolas" w:cs="Times New Roman"/>
+          <w:color w:val="D4D4D4"/>
+          <w:sz w:val="21"/>
+          <w:szCs w:val="21"/>
+        </w:rPr>
+      </w:pPr>
+    </w:p>
+    <w:p>
+      <w:pPr>
+        <w:shd w:val="clear" w:color="auto" w:fill="1E1E1E"/>
+        <w:spacing w:after="0" w:line="285" w:lineRule="atLeast"/>
+        <w:rPr>
+          <w:rFonts w:ascii="Consolas" w:eastAsia="Times New Roman" w:hAnsi="Consolas" w:cs="Times New Roman"/>
+          <w:color w:val="D4D4D4"/>
+          <w:sz w:val="21"/>
+          <w:szCs w:val="21"/>
+        </w:rPr>
+      </w:pPr>
+      <w:r>
+        <w:rPr>
+          <w:rFonts w:ascii="Consolas" w:eastAsia="Times New Roman" w:hAnsi="Consolas" w:cs="Times New Roman"/>
+          <w:color w:val="D4D4D4"/>
+          <w:sz w:val="21"/>
+          <w:szCs w:val="21"/>
+        </w:rPr>
+        <w:t>  </w:t>
+      </w:r>
+      <w:proofErr w:type="spellStart"/>
+      <w:r>
+        <w:rPr>
+          <w:rFonts w:ascii="Consolas" w:eastAsia="Times New Roman" w:hAnsi="Consolas" w:cs="Times New Roman"/>
+          <w:color w:val="9CDCFE"/>
+          <w:sz w:val="21"/>
+          <w:szCs w:val="21"/>
+        </w:rPr>
+        <w:t>Plotly</w:t>
+      </w:r>
+      <w:r>
+        <w:rPr>
+          <w:rFonts w:ascii="Consolas" w:eastAsia="Times New Roman" w:hAnsi="Consolas" w:cs="Times New Roman"/>
+          <w:color w:val="D4D4D4"/>
+          <w:sz w:val="21"/>
+          <w:szCs w:val="21"/>
+        </w:rPr>
+        <w:t>.</w:t>
+      </w:r>
+      <w:r>
+        <w:rPr>
+          <w:rFonts w:ascii="Consolas" w:eastAsia="Times New Roman" w:hAnsi="Consolas" w:cs="Times New Roman"/>
+          <w:color w:val="DCDCAA"/>
+          <w:sz w:val="21"/>
+          <w:szCs w:val="21"/>
+        </w:rPr>
+        <w:t>newPlot</w:t>
+      </w:r>
+      <w:proofErr w:type="spellEnd"/>
+      <w:r>
+        <w:rPr>
+          <w:rFonts w:ascii="Consolas" w:eastAsia="Times New Roman" w:hAnsi="Consolas" w:cs="Times New Roman"/>
+          <w:color w:val="D4D4D4"/>
+          <w:sz w:val="21"/>
+          <w:szCs w:val="21"/>
+        </w:rPr>
+        <w:t>(</w:t>
+      </w:r>
+      <w:r>
+        <w:rPr>
+          <w:rFonts w:ascii="Consolas" w:eastAsia="Times New Roman" w:hAnsi="Consolas" w:cs="Times New Roman"/>
+          <w:color w:val="CE9178"/>
+          <w:sz w:val="21"/>
+          <w:szCs w:val="21"/>
+        </w:rPr>
+        <w:t>"plot"</w:t>
+      </w:r>
+      <w:r>
+        <w:rPr>
+          <w:rFonts w:ascii="Consolas" w:eastAsia="Times New Roman" w:hAnsi="Consolas" w:cs="Times New Roman"/>
+          <w:color w:val="D4D4D4"/>
+          <w:sz w:val="21"/>
+          <w:szCs w:val="21"/>
+        </w:rPr>
+        <w:t>, </w:t>
+      </w:r>
+      <w:r>
+        <w:rPr>
+          <w:rFonts w:ascii="Consolas" w:eastAsia="Times New Roman" w:hAnsi="Consolas" w:cs="Times New Roman"/>
+          <w:color w:val="9CDCFE"/>
+          <w:sz w:val="21"/>
+          <w:szCs w:val="21"/>
+        </w:rPr>
+        <w:t>data</w:t>
+      </w:r>
+      <w:r>
+        <w:rPr>
+          <w:rFonts w:ascii="Consolas" w:eastAsia="Times New Roman" w:hAnsi="Consolas" w:cs="Times New Roman"/>
+          <w:color w:val="D4D4D4"/>
+          <w:sz w:val="21"/>
+          <w:szCs w:val="21"/>
+        </w:rPr>
+        <w:t>);</w:t>
+      </w:r>
+    </w:p>
+    <w:p>
+      <w:pPr>
+        <w:shd w:val="clear" w:color="auto" w:fill="1E1E1E"/>
+        <w:spacing w:after="0" w:line="285" w:lineRule="atLeast"/>
+        <w:rPr>
+          <w:rFonts w:ascii="Consolas" w:eastAsia="Times New Roman" w:hAnsi="Consolas" w:cs="Times New Roman"/>
+          <w:color w:val="D4D4D4"/>
+          <w:sz w:val="21"/>
+          <w:szCs w:val="21"/>
+        </w:rPr>
+      </w:pPr>
+      <w:r>
+        <w:rPr>
+          <w:rFonts w:ascii="Consolas" w:eastAsia="Times New Roman" w:hAnsi="Consolas" w:cs="Times New Roman"/>
+          <w:color w:val="D4D4D4"/>
+          <w:sz w:val="21"/>
+          <w:szCs w:val="21"/>
+        </w:rPr>
+        <w:t>}</w:t>
+      </w:r>
+    </w:p>
+    <w:p>
+      <w:pPr>
+        <w:shd w:val="clear" w:color="auto" w:fill="1E1E1E"/>
+        <w:spacing w:after="0" w:line="285" w:lineRule="atLeast"/>
+        <w:rPr>
+          <w:rFonts w:ascii="Consolas" w:eastAsia="Times New Roman" w:hAnsi="Consolas" w:cs="Times New Roman"/>
+          <w:color w:val="D4D4D4"/>
+          <w:sz w:val="21"/>
+          <w:szCs w:val="21"/>
+        </w:rPr>
+      </w:pPr>
+    </w:p>
+    <w:p>
+      <w:pPr>
+        <w:shd w:val="clear" w:color="auto" w:fill="1E1E1E"/>
+        <w:spacing w:after="0" w:line="285" w:lineRule="atLeast"/>
+        <w:rPr>
+          <w:rFonts w:ascii="Consolas" w:eastAsia="Times New Roman" w:hAnsi="Consolas" w:cs="Times New Roman"/>
+          <w:color w:val="D4D4D4"/>
+          <w:sz w:val="21"/>
+          <w:szCs w:val="21"/>
+        </w:rPr>
+      </w:pPr>
       <w:bookmarkStart w:id="0" w:name="_GoBack"/>
-      <w:bookmarkEnd w:id="0"/>
-    </w:p>
+      <w:r>
+        <w:rPr>
+          <w:rFonts w:ascii="Consolas" w:eastAsia="Times New Roman" w:hAnsi="Consolas" w:cs="Times New Roman"/>
+          <w:color w:val="6A9955"/>
+          <w:sz w:val="21"/>
+          <w:szCs w:val="21"/>
+        </w:rPr>
+        <w:t>// Call </w:t>
+      </w:r>
+      <w:proofErr w:type="spellStart"/>
+      <w:proofErr w:type="gramStart"/>
+      <w:r>
+        <w:rPr>
+          <w:rFonts w:ascii="Consolas" w:eastAsia="Times New Roman" w:hAnsi="Consolas" w:cs="Times New Roman"/>
+          <w:color w:val="6A9955"/>
+          <w:sz w:val="21"/>
+          <w:szCs w:val="21"/>
+        </w:rPr>
+        <w:t>updatePlotly</w:t>
+      </w:r>
+      <w:proofErr w:type="spellEnd"/>
+      <w:r>
+        <w:rPr>
+          <w:rFonts w:ascii="Consolas" w:eastAsia="Times New Roman" w:hAnsi="Consolas" w:cs="Times New Roman"/>
+          <w:color w:val="6A9955"/>
+          <w:sz w:val="21"/>
+          <w:szCs w:val="21"/>
+        </w:rPr>
+        <w:t>(</w:t>
+      </w:r>
+      <w:proofErr w:type="gramEnd"/>
+      <w:r>
+        <w:rPr>
+          <w:rFonts w:ascii="Consolas" w:eastAsia="Times New Roman" w:hAnsi="Consolas" w:cs="Times New Roman"/>
+          <w:color w:val="6A9955"/>
+          <w:sz w:val="21"/>
+          <w:szCs w:val="21"/>
+        </w:rPr>
+        <w:t>) when a change takes place to the DOM</w:t>
+      </w:r>
+    </w:p>
+    <w:p>
+      <w:pPr>
+        <w:shd w:val="clear" w:color="auto" w:fill="1E1E1E"/>
+        <w:spacing w:after="0" w:line="285" w:lineRule="atLeast"/>
+        <w:rPr>
+          <w:rFonts w:ascii="Consolas" w:eastAsia="Times New Roman" w:hAnsi="Consolas" w:cs="Times New Roman"/>
+          <w:color w:val="D4D4D4"/>
+          <w:sz w:val="21"/>
+          <w:szCs w:val="21"/>
+        </w:rPr>
+      </w:pPr>
+      <w:r>
+        <w:rPr>
+          <w:rFonts w:ascii="Consolas" w:eastAsia="Times New Roman" w:hAnsi="Consolas" w:cs="Times New Roman"/>
+          <w:color w:val="9CDCFE"/>
+          <w:sz w:val="21"/>
+          <w:szCs w:val="21"/>
+        </w:rPr>
+        <w:t>d</w:t>
+      </w:r>
+      <w:proofErr w:type="gramStart"/>
+      <w:r>
+        <w:rPr>
+          <w:rFonts w:ascii="Consolas" w:eastAsia="Times New Roman" w:hAnsi="Consolas" w:cs="Times New Roman"/>
+          <w:color w:val="9CDCFE"/>
+          <w:sz w:val="21"/>
+          <w:szCs w:val="21"/>
+        </w:rPr>
+        <w:t>3</w:t>
+      </w:r>
+      <w:r>
+        <w:rPr>
+          <w:rFonts w:ascii="Consolas" w:eastAsia="Times New Roman" w:hAnsi="Consolas" w:cs="Times New Roman"/>
+          <w:color w:val="D4D4D4"/>
+          <w:sz w:val="21"/>
+          <w:szCs w:val="21"/>
+        </w:rPr>
+        <w:t>.</w:t>
+      </w:r>
+      <w:r>
+        <w:rPr>
+          <w:rFonts w:ascii="Consolas" w:eastAsia="Times New Roman" w:hAnsi="Consolas" w:cs="Times New Roman"/>
+          <w:color w:val="DCDCAA"/>
+          <w:sz w:val="21"/>
+          <w:szCs w:val="21"/>
+        </w:rPr>
+        <w:t>selectAll</w:t>
+      </w:r>
+      <w:proofErr w:type="gramEnd"/>
+      <w:r>
+        <w:rPr>
+          <w:rFonts w:ascii="Consolas" w:eastAsia="Times New Roman" w:hAnsi="Consolas" w:cs="Times New Roman"/>
+          <w:color w:val="D4D4D4"/>
+          <w:sz w:val="21"/>
+          <w:szCs w:val="21"/>
+        </w:rPr>
+        <w:t>(</w:t>
+      </w:r>
+      <w:r>
+        <w:rPr>
+          <w:rFonts w:ascii="Consolas" w:eastAsia="Times New Roman" w:hAnsi="Consolas" w:cs="Times New Roman"/>
+          <w:color w:val="CE9178"/>
+          <w:sz w:val="21"/>
+          <w:szCs w:val="21"/>
+        </w:rPr>
+        <w:t>"#</w:t>
+      </w:r>
+      <w:proofErr w:type="spellStart"/>
+      <w:r>
+        <w:rPr>
+          <w:rFonts w:ascii="Consolas" w:eastAsia="Times New Roman" w:hAnsi="Consolas" w:cs="Times New Roman"/>
+          <w:color w:val="CE9178"/>
+          <w:sz w:val="21"/>
+          <w:szCs w:val="21"/>
+        </w:rPr>
+        <w:t>selDataset</w:t>
+      </w:r>
+      <w:proofErr w:type="spellEnd"/>
+      <w:r>
+        <w:rPr>
+          <w:rFonts w:ascii="Consolas" w:eastAsia="Times New Roman" w:hAnsi="Consolas" w:cs="Times New Roman"/>
+          <w:color w:val="CE9178"/>
+          <w:sz w:val="21"/>
+          <w:szCs w:val="21"/>
+        </w:rPr>
+        <w:t>"</w:t>
+      </w:r>
+      <w:r>
+        <w:rPr>
+          <w:rFonts w:ascii="Consolas" w:eastAsia="Times New Roman" w:hAnsi="Consolas" w:cs="Times New Roman"/>
+          <w:color w:val="D4D4D4"/>
+          <w:sz w:val="21"/>
+          <w:szCs w:val="21"/>
+        </w:rPr>
+        <w:t>).</w:t>
+      </w:r>
+      <w:r>
+        <w:rPr>
+          <w:rFonts w:ascii="Consolas" w:eastAsia="Times New Roman" w:hAnsi="Consolas" w:cs="Times New Roman"/>
+          <w:color w:val="DCDCAA"/>
+          <w:sz w:val="21"/>
+          <w:szCs w:val="21"/>
+        </w:rPr>
+        <w:t>on</w:t>
+      </w:r>
+      <w:r>
+        <w:rPr>
+          <w:rFonts w:ascii="Consolas" w:eastAsia="Times New Roman" w:hAnsi="Consolas" w:cs="Times New Roman"/>
+          <w:color w:val="D4D4D4"/>
+          <w:sz w:val="21"/>
+          <w:szCs w:val="21"/>
+        </w:rPr>
+        <w:t>(</w:t>
+      </w:r>
+      <w:r>
+        <w:rPr>
+          <w:rFonts w:ascii="Consolas" w:eastAsia="Times New Roman" w:hAnsi="Consolas" w:cs="Times New Roman"/>
+          <w:color w:val="CE9178"/>
+          <w:sz w:val="21"/>
+          <w:szCs w:val="21"/>
+        </w:rPr>
+        <w:t>"change"</w:t>
+      </w:r>
+      <w:r>
+        <w:rPr>
+          <w:rFonts w:ascii="Consolas" w:eastAsia="Times New Roman" w:hAnsi="Consolas" w:cs="Times New Roman"/>
+          <w:color w:val="D4D4D4"/>
+          <w:sz w:val="21"/>
+          <w:szCs w:val="21"/>
+        </w:rPr>
+        <w:t>, </w:t>
+      </w:r>
+      <w:proofErr w:type="spellStart"/>
+      <w:r>
+        <w:rPr>
+          <w:rFonts w:ascii="Consolas" w:eastAsia="Times New Roman" w:hAnsi="Consolas" w:cs="Times New Roman"/>
+          <w:color w:val="DCDCAA"/>
+          <w:sz w:val="21"/>
+          <w:szCs w:val="21"/>
+        </w:rPr>
+        <w:t>updatePlotly</w:t>
+      </w:r>
+      <w:proofErr w:type="spellEnd"/>
+      <w:r>
+        <w:rPr>
+          <w:rFonts w:ascii="Consolas" w:eastAsia="Times New Roman" w:hAnsi="Consolas" w:cs="Times New Roman"/>
+          <w:color w:val="D4D4D4"/>
+          <w:sz w:val="21"/>
+          <w:szCs w:val="21"/>
+        </w:rPr>
+        <w:t>);</w:t>
+      </w:r>
+    </w:p>
+    <w:p>
+      <w:pPr>
+        <w:shd w:val="clear" w:color="auto" w:fill="1E1E1E"/>
+        <w:spacing w:after="0" w:line="285" w:lineRule="atLeast"/>
+        <w:rPr>
+          <w:rFonts w:ascii="Consolas" w:eastAsia="Times New Roman" w:hAnsi="Consolas" w:cs="Times New Roman"/>
+          <w:color w:val="D4D4D4"/>
+          <w:sz w:val="21"/>
+          <w:szCs w:val="21"/>
+        </w:rPr>
+      </w:pPr>
+    </w:p>
+    <w:p>
+      <w:pPr>
+        <w:shd w:val="clear" w:color="auto" w:fill="1E1E1E"/>
+        <w:spacing w:after="0" w:line="285" w:lineRule="atLeast"/>
+        <w:rPr>
+          <w:rFonts w:ascii="Consolas" w:eastAsia="Times New Roman" w:hAnsi="Consolas" w:cs="Times New Roman"/>
+          <w:color w:val="D4D4D4"/>
+          <w:sz w:val="21"/>
+          <w:szCs w:val="21"/>
+        </w:rPr>
+      </w:pPr>
+      <w:r>
+        <w:rPr>
+          <w:rFonts w:ascii="Consolas" w:eastAsia="Times New Roman" w:hAnsi="Consolas" w:cs="Times New Roman"/>
+          <w:color w:val="6A9955"/>
+          <w:sz w:val="21"/>
+          <w:szCs w:val="21"/>
+        </w:rPr>
+        <w:t>// This function is called when a dropdown menu item is selected</w:t>
+      </w:r>
+    </w:p>
+    <w:p>
+      <w:pPr>
+        <w:shd w:val="clear" w:color="auto" w:fill="1E1E1E"/>
+        <w:spacing w:after="0" w:line="285" w:lineRule="atLeast"/>
+        <w:rPr>
+          <w:rFonts w:ascii="Consolas" w:eastAsia="Times New Roman" w:hAnsi="Consolas" w:cs="Times New Roman"/>
+          <w:color w:val="D4D4D4"/>
+          <w:sz w:val="21"/>
+          <w:szCs w:val="21"/>
+        </w:rPr>
+      </w:pPr>
+      <w:r>
+        <w:rPr>
+          <w:rFonts w:ascii="Consolas" w:eastAsia="Times New Roman" w:hAnsi="Consolas" w:cs="Times New Roman"/>
+          <w:color w:val="569CD6"/>
+          <w:sz w:val="21"/>
+          <w:szCs w:val="21"/>
+        </w:rPr>
+        <w:t>function</w:t>
+      </w:r>
+      <w:r>
+        <w:rPr>
+          <w:rFonts w:ascii="Consolas" w:eastAsia="Times New Roman" w:hAnsi="Consolas" w:cs="Times New Roman"/>
+          <w:color w:val="D4D4D4"/>
+          <w:sz w:val="21"/>
+          <w:szCs w:val="21"/>
+        </w:rPr>
+        <w:t> </w:t>
+      </w:r>
+      <w:proofErr w:type="spellStart"/>
+      <w:proofErr w:type="gramStart"/>
+      <w:r>
+        <w:rPr>
+          <w:rFonts w:ascii="Consolas" w:eastAsia="Times New Roman" w:hAnsi="Consolas" w:cs="Times New Roman"/>
+          <w:color w:val="DCDCAA"/>
+          <w:sz w:val="21"/>
+          <w:szCs w:val="21"/>
+        </w:rPr>
+        <w:t>updatePlotly</w:t>
+      </w:r>
+      <w:proofErr w:type="spellEnd"/>
+      <w:r>
+        <w:rPr>
+          <w:rFonts w:ascii="Consolas" w:eastAsia="Times New Roman" w:hAnsi="Consolas" w:cs="Times New Roman"/>
+          <w:color w:val="D4D4D4"/>
+          <w:sz w:val="21"/>
+          <w:szCs w:val="21"/>
+        </w:rPr>
+        <w:t>(</w:t>
+      </w:r>
+      <w:proofErr w:type="gramEnd"/>
+      <w:r>
+        <w:rPr>
+          <w:rFonts w:ascii="Consolas" w:eastAsia="Times New Roman" w:hAnsi="Consolas" w:cs="Times New Roman"/>
+          <w:color w:val="D4D4D4"/>
+          <w:sz w:val="21"/>
+          <w:szCs w:val="21"/>
+        </w:rPr>
+        <w:t>) {</w:t>
+      </w:r>
+    </w:p>
+    <w:p>
+      <w:pPr>
+        <w:shd w:val="clear" w:color="auto" w:fill="1E1E1E"/>
+        <w:spacing w:after="0" w:line="285" w:lineRule="atLeast"/>
+        <w:rPr>
+          <w:rFonts w:ascii="Consolas" w:eastAsia="Times New Roman" w:hAnsi="Consolas" w:cs="Times New Roman"/>
+          <w:color w:val="D4D4D4"/>
+          <w:sz w:val="21"/>
+          <w:szCs w:val="21"/>
+        </w:rPr>
+      </w:pPr>
+      <w:r>
+        <w:rPr>
+          <w:rFonts w:ascii="Consolas" w:eastAsia="Times New Roman" w:hAnsi="Consolas" w:cs="Times New Roman"/>
+          <w:color w:val="D4D4D4"/>
+          <w:sz w:val="21"/>
+          <w:szCs w:val="21"/>
+        </w:rPr>
+        <w:t>  </w:t>
+      </w:r>
+      <w:r>
+        <w:rPr>
+          <w:rFonts w:ascii="Consolas" w:eastAsia="Times New Roman" w:hAnsi="Consolas" w:cs="Times New Roman"/>
+          <w:color w:val="6A9955"/>
+          <w:sz w:val="21"/>
+          <w:szCs w:val="21"/>
+        </w:rPr>
+        <w:t>// Use D3 to select the dropdown menu</w:t>
+      </w:r>
+    </w:p>
+    <w:p>
+      <w:pPr>
+        <w:shd w:val="clear" w:color="auto" w:fill="1E1E1E"/>
+        <w:spacing w:after="0" w:line="285" w:lineRule="atLeast"/>
+        <w:rPr>
+          <w:rFonts w:ascii="Consolas" w:eastAsia="Times New Roman" w:hAnsi="Consolas" w:cs="Times New Roman"/>
+          <w:color w:val="D4D4D4"/>
+          <w:sz w:val="21"/>
+          <w:szCs w:val="21"/>
+        </w:rPr>
+      </w:pPr>
+      <w:r>
+        <w:rPr>
+          <w:rFonts w:ascii="Consolas" w:eastAsia="Times New Roman" w:hAnsi="Consolas" w:cs="Times New Roman"/>
+          <w:color w:val="D4D4D4"/>
+          <w:sz w:val="21"/>
+          <w:szCs w:val="21"/>
+        </w:rPr>
+        <w:t>  </w:t>
+      </w:r>
+      <w:proofErr w:type="spellStart"/>
+      <w:r>
+        <w:rPr>
+          <w:rFonts w:ascii="Consolas" w:eastAsia="Times New Roman" w:hAnsi="Consolas" w:cs="Times New Roman"/>
+          <w:color w:val="569CD6"/>
+          <w:sz w:val="21"/>
+          <w:szCs w:val="21"/>
+        </w:rPr>
+        <w:t>var</w:t>
+      </w:r>
+      <w:proofErr w:type="spellEnd"/>
+      <w:r>
+        <w:rPr>
+          <w:rFonts w:ascii="Consolas" w:eastAsia="Times New Roman" w:hAnsi="Consolas" w:cs="Times New Roman"/>
+          <w:color w:val="D4D4D4"/>
+          <w:sz w:val="21"/>
+          <w:szCs w:val="21"/>
+        </w:rPr>
+        <w:t> </w:t>
+      </w:r>
+      <w:proofErr w:type="spellStart"/>
+      <w:r>
+        <w:rPr>
+          <w:rFonts w:ascii="Consolas" w:eastAsia="Times New Roman" w:hAnsi="Consolas" w:cs="Times New Roman"/>
+          <w:color w:val="9CDCFE"/>
+          <w:sz w:val="21"/>
+          <w:szCs w:val="21"/>
+        </w:rPr>
+        <w:t>dropdownMenu</w:t>
+      </w:r>
+      <w:proofErr w:type="spellEnd"/>
+      <w:r>
+        <w:rPr>
+          <w:rFonts w:ascii="Consolas" w:eastAsia="Times New Roman" w:hAnsi="Consolas" w:cs="Times New Roman"/>
+          <w:color w:val="D4D4D4"/>
+          <w:sz w:val="21"/>
+          <w:szCs w:val="21"/>
+        </w:rPr>
+        <w:t> = </w:t>
+      </w:r>
+      <w:r>
+        <w:rPr>
+          <w:rFonts w:ascii="Consolas" w:eastAsia="Times New Roman" w:hAnsi="Consolas" w:cs="Times New Roman"/>
+          <w:color w:val="9CDCFE"/>
+          <w:sz w:val="21"/>
+          <w:szCs w:val="21"/>
+        </w:rPr>
+        <w:t>d</w:t>
+      </w:r>
+      <w:proofErr w:type="gramStart"/>
+      <w:r>
+        <w:rPr>
+          <w:rFonts w:ascii="Consolas" w:eastAsia="Times New Roman" w:hAnsi="Consolas" w:cs="Times New Roman"/>
+          <w:color w:val="9CDCFE"/>
+          <w:sz w:val="21"/>
+          <w:szCs w:val="21"/>
+        </w:rPr>
+        <w:t>3</w:t>
+      </w:r>
+      <w:r>
+        <w:rPr>
+          <w:rFonts w:ascii="Consolas" w:eastAsia="Times New Roman" w:hAnsi="Consolas" w:cs="Times New Roman"/>
+          <w:color w:val="D4D4D4"/>
+          <w:sz w:val="21"/>
+          <w:szCs w:val="21"/>
+        </w:rPr>
+        <w:t>.</w:t>
+      </w:r>
+      <w:r>
+        <w:rPr>
+          <w:rFonts w:ascii="Consolas" w:eastAsia="Times New Roman" w:hAnsi="Consolas" w:cs="Times New Roman"/>
+          <w:color w:val="DCDCAA"/>
+          <w:sz w:val="21"/>
+          <w:szCs w:val="21"/>
+        </w:rPr>
+        <w:t>select</w:t>
+      </w:r>
+      <w:proofErr w:type="gramEnd"/>
+      <w:r>
+        <w:rPr>
+          <w:rFonts w:ascii="Consolas" w:eastAsia="Times New Roman" w:hAnsi="Consolas" w:cs="Times New Roman"/>
+          <w:color w:val="D4D4D4"/>
+          <w:sz w:val="21"/>
+          <w:szCs w:val="21"/>
+        </w:rPr>
+        <w:t>(</w:t>
+      </w:r>
+      <w:r>
+        <w:rPr>
+          <w:rFonts w:ascii="Consolas" w:eastAsia="Times New Roman" w:hAnsi="Consolas" w:cs="Times New Roman"/>
+          <w:color w:val="CE9178"/>
+          <w:sz w:val="21"/>
+          <w:szCs w:val="21"/>
+        </w:rPr>
+        <w:t>"#</w:t>
+      </w:r>
+      <w:proofErr w:type="spellStart"/>
+      <w:r>
+        <w:rPr>
+          <w:rFonts w:ascii="Consolas" w:eastAsia="Times New Roman" w:hAnsi="Consolas" w:cs="Times New Roman"/>
+          <w:color w:val="CE9178"/>
+          <w:sz w:val="21"/>
+          <w:szCs w:val="21"/>
+        </w:rPr>
+        <w:t>selDataset</w:t>
+      </w:r>
+      <w:proofErr w:type="spellEnd"/>
+      <w:r>
+        <w:rPr>
+          <w:rFonts w:ascii="Consolas" w:eastAsia="Times New Roman" w:hAnsi="Consolas" w:cs="Times New Roman"/>
+          <w:color w:val="CE9178"/>
+          <w:sz w:val="21"/>
+          <w:szCs w:val="21"/>
+        </w:rPr>
+        <w:t>"</w:t>
+      </w:r>
+      <w:r>
+        <w:rPr>
+          <w:rFonts w:ascii="Consolas" w:eastAsia="Times New Roman" w:hAnsi="Consolas" w:cs="Times New Roman"/>
+          <w:color w:val="D4D4D4"/>
+          <w:sz w:val="21"/>
+          <w:szCs w:val="21"/>
+        </w:rPr>
+        <w:t>);</w:t>
+      </w:r>
+    </w:p>
+    <w:p>
+      <w:pPr>
+        <w:shd w:val="clear" w:color="auto" w:fill="1E1E1E"/>
+        <w:spacing w:after="0" w:line="285" w:lineRule="atLeast"/>
+        <w:rPr>
+          <w:rFonts w:ascii="Consolas" w:eastAsia="Times New Roman" w:hAnsi="Consolas" w:cs="Times New Roman"/>
+          <w:color w:val="D4D4D4"/>
+          <w:sz w:val="21"/>
+          <w:szCs w:val="21"/>
+        </w:rPr>
+      </w:pPr>
+      <w:r>
+        <w:rPr>
+          <w:rFonts w:ascii="Consolas" w:eastAsia="Times New Roman" w:hAnsi="Consolas" w:cs="Times New Roman"/>
+          <w:color w:val="D4D4D4"/>
+          <w:sz w:val="21"/>
+          <w:szCs w:val="21"/>
+        </w:rPr>
+        <w:t>  </w:t>
+      </w:r>
+      <w:r>
+        <w:rPr>
+          <w:rFonts w:ascii="Consolas" w:eastAsia="Times New Roman" w:hAnsi="Consolas" w:cs="Times New Roman"/>
+          <w:color w:val="6A9955"/>
+          <w:sz w:val="21"/>
+          <w:szCs w:val="21"/>
+        </w:rPr>
+        <w:t>// Assign the value of the dropdown menu option to a variable</w:t>
+      </w:r>
+    </w:p>
+    <w:p>
+      <w:pPr>
+        <w:shd w:val="clear" w:color="auto" w:fill="1E1E1E"/>
+        <w:spacing w:after="0" w:line="285" w:lineRule="atLeast"/>
+        <w:rPr>
+          <w:rFonts w:ascii="Consolas" w:eastAsia="Times New Roman" w:hAnsi="Consolas" w:cs="Times New Roman"/>
+          <w:color w:val="D4D4D4"/>
+          <w:sz w:val="21"/>
+          <w:szCs w:val="21"/>
+        </w:rPr>
+      </w:pPr>
+      <w:r>
+        <w:rPr>
+          <w:rFonts w:ascii="Consolas" w:eastAsia="Times New Roman" w:hAnsi="Consolas" w:cs="Times New Roman"/>
+          <w:color w:val="D4D4D4"/>
+          <w:sz w:val="21"/>
+          <w:szCs w:val="21"/>
+        </w:rPr>
+        <w:t>  </w:t>
+      </w:r>
+      <w:proofErr w:type="spellStart"/>
+      <w:r>
+        <w:rPr>
+          <w:rFonts w:ascii="Consolas" w:eastAsia="Times New Roman" w:hAnsi="Consolas" w:cs="Times New Roman"/>
+          <w:color w:val="569CD6"/>
+          <w:sz w:val="21"/>
+          <w:szCs w:val="21"/>
+        </w:rPr>
+        <w:t>var</w:t>
+      </w:r>
+      <w:proofErr w:type="spellEnd"/>
+      <w:r>
+        <w:rPr>
+          <w:rFonts w:ascii="Consolas" w:eastAsia="Times New Roman" w:hAnsi="Consolas" w:cs="Times New Roman"/>
+          <w:color w:val="D4D4D4"/>
+          <w:sz w:val="21"/>
+          <w:szCs w:val="21"/>
+        </w:rPr>
+        <w:t> </w:t>
+      </w:r>
+      <w:r>
+        <w:rPr>
+          <w:rFonts w:ascii="Consolas" w:eastAsia="Times New Roman" w:hAnsi="Consolas" w:cs="Times New Roman"/>
+          <w:color w:val="9CDCFE"/>
+          <w:sz w:val="21"/>
+          <w:szCs w:val="21"/>
+        </w:rPr>
+        <w:t>dataset</w:t>
+      </w:r>
+      <w:r>
+        <w:rPr>
+          <w:rFonts w:ascii="Consolas" w:eastAsia="Times New Roman" w:hAnsi="Consolas" w:cs="Times New Roman"/>
+          <w:color w:val="D4D4D4"/>
+          <w:sz w:val="21"/>
+          <w:szCs w:val="21"/>
+        </w:rPr>
+        <w:t> = </w:t>
+      </w:r>
+      <w:proofErr w:type="spellStart"/>
+      <w:r>
+        <w:rPr>
+          <w:rFonts w:ascii="Consolas" w:eastAsia="Times New Roman" w:hAnsi="Consolas" w:cs="Times New Roman"/>
+          <w:color w:val="9CDCFE"/>
+          <w:sz w:val="21"/>
+          <w:szCs w:val="21"/>
+        </w:rPr>
+        <w:t>dropdownMenu</w:t>
+      </w:r>
+      <w:r>
+        <w:rPr>
+          <w:rFonts w:ascii="Consolas" w:eastAsia="Times New Roman" w:hAnsi="Consolas" w:cs="Times New Roman"/>
+          <w:color w:val="D4D4D4"/>
+          <w:sz w:val="21"/>
+          <w:szCs w:val="21"/>
+        </w:rPr>
+        <w:t>.</w:t>
+      </w:r>
+      <w:r>
+        <w:rPr>
+          <w:rFonts w:ascii="Consolas" w:eastAsia="Times New Roman" w:hAnsi="Consolas" w:cs="Times New Roman"/>
+          <w:color w:val="DCDCAA"/>
+          <w:sz w:val="21"/>
+          <w:szCs w:val="21"/>
+        </w:rPr>
+        <w:t>property</w:t>
+      </w:r>
+      <w:proofErr w:type="spellEnd"/>
+      <w:r>
+        <w:rPr>
+          <w:rFonts w:ascii="Consolas" w:eastAsia="Times New Roman" w:hAnsi="Consolas" w:cs="Times New Roman"/>
+          <w:color w:val="D4D4D4"/>
+          <w:sz w:val="21"/>
+          <w:szCs w:val="21"/>
+        </w:rPr>
+        <w:t>(</w:t>
+      </w:r>
+      <w:r>
+        <w:rPr>
+          <w:rFonts w:ascii="Consolas" w:eastAsia="Times New Roman" w:hAnsi="Consolas" w:cs="Times New Roman"/>
+          <w:color w:val="CE9178"/>
+          <w:sz w:val="21"/>
+          <w:szCs w:val="21"/>
+        </w:rPr>
+        <w:t>"value"</w:t>
+      </w:r>
+      <w:r>
+        <w:rPr>
+          <w:rFonts w:ascii="Consolas" w:eastAsia="Times New Roman" w:hAnsi="Consolas" w:cs="Times New Roman"/>
+          <w:color w:val="D4D4D4"/>
+          <w:sz w:val="21"/>
+          <w:szCs w:val="21"/>
+        </w:rPr>
+        <w:t>);</w:t>
+      </w:r>
+    </w:p>
+    <w:p>
+      <w:pPr>
+        <w:shd w:val="clear" w:color="auto" w:fill="1E1E1E"/>
+        <w:spacing w:after="0" w:line="285" w:lineRule="atLeast"/>
+        <w:rPr>
+          <w:rFonts w:ascii="Consolas" w:eastAsia="Times New Roman" w:hAnsi="Consolas" w:cs="Times New Roman"/>
+          <w:color w:val="D4D4D4"/>
+          <w:sz w:val="21"/>
+          <w:szCs w:val="21"/>
+        </w:rPr>
+      </w:pPr>
+    </w:p>
+    <w:p>
+      <w:pPr>
+        <w:shd w:val="clear" w:color="auto" w:fill="1E1E1E"/>
+        <w:spacing w:after="0" w:line="285" w:lineRule="atLeast"/>
+        <w:rPr>
+          <w:rFonts w:ascii="Consolas" w:eastAsia="Times New Roman" w:hAnsi="Consolas" w:cs="Times New Roman"/>
+          <w:color w:val="D4D4D4"/>
+          <w:sz w:val="21"/>
+          <w:szCs w:val="21"/>
+        </w:rPr>
+      </w:pPr>
+      <w:r>
+        <w:rPr>
+          <w:rFonts w:ascii="Consolas" w:eastAsia="Times New Roman" w:hAnsi="Consolas" w:cs="Times New Roman"/>
+          <w:color w:val="D4D4D4"/>
+          <w:sz w:val="21"/>
+          <w:szCs w:val="21"/>
+        </w:rPr>
+        <w:t>  </w:t>
+      </w:r>
+      <w:r>
+        <w:rPr>
+          <w:rFonts w:ascii="Consolas" w:eastAsia="Times New Roman" w:hAnsi="Consolas" w:cs="Times New Roman"/>
+          <w:color w:val="6A9955"/>
+          <w:sz w:val="21"/>
+          <w:szCs w:val="21"/>
+        </w:rPr>
+        <w:t>// Initialize x and y arrays</w:t>
+      </w:r>
+    </w:p>
+    <w:p>
+      <w:pPr>
+        <w:shd w:val="clear" w:color="auto" w:fill="1E1E1E"/>
+        <w:spacing w:after="0" w:line="285" w:lineRule="atLeast"/>
+        <w:rPr>
+          <w:rFonts w:ascii="Consolas" w:eastAsia="Times New Roman" w:hAnsi="Consolas" w:cs="Times New Roman"/>
+          <w:color w:val="D4D4D4"/>
+          <w:sz w:val="21"/>
+          <w:szCs w:val="21"/>
+        </w:rPr>
+      </w:pPr>
+      <w:r>
+        <w:rPr>
+          <w:rFonts w:ascii="Consolas" w:eastAsia="Times New Roman" w:hAnsi="Consolas" w:cs="Times New Roman"/>
+          <w:color w:val="D4D4D4"/>
+          <w:sz w:val="21"/>
+          <w:szCs w:val="21"/>
+        </w:rPr>
+        <w:t>  </w:t>
+      </w:r>
+      <w:proofErr w:type="spellStart"/>
+      <w:r>
+        <w:rPr>
+          <w:rFonts w:ascii="Consolas" w:eastAsia="Times New Roman" w:hAnsi="Consolas" w:cs="Times New Roman"/>
+          <w:color w:val="569CD6"/>
+          <w:sz w:val="21"/>
+          <w:szCs w:val="21"/>
+        </w:rPr>
+        <w:t>var</w:t>
+      </w:r>
+      <w:proofErr w:type="spellEnd"/>
+      <w:r>
+        <w:rPr>
+          <w:rFonts w:ascii="Consolas" w:eastAsia="Times New Roman" w:hAnsi="Consolas" w:cs="Times New Roman"/>
+          <w:color w:val="D4D4D4"/>
+          <w:sz w:val="21"/>
+          <w:szCs w:val="21"/>
+        </w:rPr>
+        <w:t> </w:t>
+      </w:r>
+      <w:r>
+        <w:rPr>
+          <w:rFonts w:ascii="Consolas" w:eastAsia="Times New Roman" w:hAnsi="Consolas" w:cs="Times New Roman"/>
+          <w:color w:val="9CDCFE"/>
+          <w:sz w:val="21"/>
+          <w:szCs w:val="21"/>
+        </w:rPr>
+        <w:t>x</w:t>
+      </w:r>
+      <w:r>
+        <w:rPr>
+          <w:rFonts w:ascii="Consolas" w:eastAsia="Times New Roman" w:hAnsi="Consolas" w:cs="Times New Roman"/>
+          <w:color w:val="D4D4D4"/>
+          <w:sz w:val="21"/>
+          <w:szCs w:val="21"/>
+        </w:rPr>
+        <w:t> = [];</w:t>
+      </w:r>
+    </w:p>
+    <w:p>
+      <w:pPr>
+        <w:shd w:val="clear" w:color="auto" w:fill="1E1E1E"/>
+        <w:spacing w:after="0" w:line="285" w:lineRule="atLeast"/>
+        <w:rPr>
+          <w:rFonts w:ascii="Consolas" w:eastAsia="Times New Roman" w:hAnsi="Consolas" w:cs="Times New Roman"/>
+          <w:color w:val="D4D4D4"/>
+          <w:sz w:val="21"/>
+          <w:szCs w:val="21"/>
+        </w:rPr>
+      </w:pPr>
+      <w:r>
+        <w:rPr>
+          <w:rFonts w:ascii="Consolas" w:eastAsia="Times New Roman" w:hAnsi="Consolas" w:cs="Times New Roman"/>
+          <w:color w:val="D4D4D4"/>
+          <w:sz w:val="21"/>
+          <w:szCs w:val="21"/>
+        </w:rPr>
+        <w:t>  </w:t>
+      </w:r>
+      <w:proofErr w:type="spellStart"/>
+      <w:r>
+        <w:rPr>
+          <w:rFonts w:ascii="Consolas" w:eastAsia="Times New Roman" w:hAnsi="Consolas" w:cs="Times New Roman"/>
+          <w:color w:val="569CD6"/>
+          <w:sz w:val="21"/>
+          <w:szCs w:val="21"/>
+        </w:rPr>
+        <w:t>var</w:t>
+      </w:r>
+      <w:proofErr w:type="spellEnd"/>
+      <w:r>
+        <w:rPr>
+          <w:rFonts w:ascii="Consolas" w:eastAsia="Times New Roman" w:hAnsi="Consolas" w:cs="Times New Roman"/>
+          <w:color w:val="D4D4D4"/>
+          <w:sz w:val="21"/>
+          <w:szCs w:val="21"/>
+        </w:rPr>
+        <w:t> </w:t>
+      </w:r>
+      <w:r>
+        <w:rPr>
+          <w:rFonts w:ascii="Consolas" w:eastAsia="Times New Roman" w:hAnsi="Consolas" w:cs="Times New Roman"/>
+          <w:color w:val="9CDCFE"/>
+          <w:sz w:val="21"/>
+          <w:szCs w:val="21"/>
+        </w:rPr>
+        <w:t>y</w:t>
+      </w:r>
+      <w:r>
+        <w:rPr>
+          <w:rFonts w:ascii="Consolas" w:eastAsia="Times New Roman" w:hAnsi="Consolas" w:cs="Times New Roman"/>
+          <w:color w:val="D4D4D4"/>
+          <w:sz w:val="21"/>
+          <w:szCs w:val="21"/>
+        </w:rPr>
+        <w:t> = [];</w:t>
+      </w:r>
+    </w:p>
+    <w:p>
+      <w:pPr>
+        <w:shd w:val="clear" w:color="auto" w:fill="1E1E1E"/>
+        <w:spacing w:after="0" w:line="285" w:lineRule="atLeast"/>
+        <w:rPr>
+          <w:rFonts w:ascii="Consolas" w:eastAsia="Times New Roman" w:hAnsi="Consolas" w:cs="Times New Roman"/>
+          <w:color w:val="D4D4D4"/>
+          <w:sz w:val="21"/>
+          <w:szCs w:val="21"/>
+        </w:rPr>
+      </w:pPr>
+    </w:p>
+    <w:p>
+      <w:pPr>
+        <w:shd w:val="clear" w:color="auto" w:fill="1E1E1E"/>
+        <w:spacing w:after="0" w:line="285" w:lineRule="atLeast"/>
+        <w:rPr>
+          <w:rFonts w:ascii="Consolas" w:eastAsia="Times New Roman" w:hAnsi="Consolas" w:cs="Times New Roman"/>
+          <w:color w:val="D4D4D4"/>
+          <w:sz w:val="21"/>
+          <w:szCs w:val="21"/>
+        </w:rPr>
+      </w:pPr>
+      <w:r>
+        <w:rPr>
+          <w:rFonts w:ascii="Consolas" w:eastAsia="Times New Roman" w:hAnsi="Consolas" w:cs="Times New Roman"/>
+          <w:color w:val="D4D4D4"/>
+          <w:sz w:val="21"/>
+          <w:szCs w:val="21"/>
+        </w:rPr>
+        <w:t>  </w:t>
+      </w:r>
+      <w:r>
+        <w:rPr>
+          <w:rFonts w:ascii="Consolas" w:eastAsia="Times New Roman" w:hAnsi="Consolas" w:cs="Times New Roman"/>
+          <w:color w:val="C586C0"/>
+          <w:sz w:val="21"/>
+          <w:szCs w:val="21"/>
+        </w:rPr>
+        <w:t>if</w:t>
+      </w:r>
+      <w:r>
+        <w:rPr>
+          <w:rFonts w:ascii="Consolas" w:eastAsia="Times New Roman" w:hAnsi="Consolas" w:cs="Times New Roman"/>
+          <w:color w:val="D4D4D4"/>
+          <w:sz w:val="21"/>
+          <w:szCs w:val="21"/>
+        </w:rPr>
+        <w:t> (</w:t>
+      </w:r>
+      <w:r>
+        <w:rPr>
+          <w:rFonts w:ascii="Consolas" w:eastAsia="Times New Roman" w:hAnsi="Consolas" w:cs="Times New Roman"/>
+          <w:color w:val="9CDCFE"/>
+          <w:sz w:val="21"/>
+          <w:szCs w:val="21"/>
+        </w:rPr>
+        <w:t>dataset</w:t>
+      </w:r>
+      <w:r>
+        <w:rPr>
+          <w:rFonts w:ascii="Consolas" w:eastAsia="Times New Roman" w:hAnsi="Consolas" w:cs="Times New Roman"/>
+          <w:color w:val="D4D4D4"/>
+          <w:sz w:val="21"/>
+          <w:szCs w:val="21"/>
+        </w:rPr>
+        <w:t> === </w:t>
+      </w:r>
+      <w:r>
+        <w:rPr>
+          <w:rFonts w:ascii="Consolas" w:eastAsia="Times New Roman" w:hAnsi="Consolas" w:cs="Times New Roman"/>
+          <w:color w:val="CE9178"/>
+          <w:sz w:val="21"/>
+          <w:szCs w:val="21"/>
+        </w:rPr>
+        <w:t>'dataset1'</w:t>
+      </w:r>
+      <w:r>
+        <w:rPr>
+          <w:rFonts w:ascii="Consolas" w:eastAsia="Times New Roman" w:hAnsi="Consolas" w:cs="Times New Roman"/>
+          <w:color w:val="D4D4D4"/>
+          <w:sz w:val="21"/>
+          <w:szCs w:val="21"/>
+        </w:rPr>
+        <w:t>) {</w:t>
+      </w:r>
+    </w:p>
+    <w:p>
+      <w:pPr>
+        <w:shd w:val="clear" w:color="auto" w:fill="1E1E1E"/>
+        <w:spacing w:after="0" w:line="285" w:lineRule="atLeast"/>
+        <w:rPr>
+          <w:rFonts w:ascii="Consolas" w:eastAsia="Times New Roman" w:hAnsi="Consolas" w:cs="Times New Roman"/>
+          <w:color w:val="D4D4D4"/>
+          <w:sz w:val="21"/>
+          <w:szCs w:val="21"/>
+        </w:rPr>
+      </w:pPr>
+      <w:r>
+        <w:rPr>
+          <w:rFonts w:ascii="Consolas" w:eastAsia="Times New Roman" w:hAnsi="Consolas" w:cs="Times New Roman"/>
+          <w:color w:val="D4D4D4"/>
+          <w:sz w:val="21"/>
+          <w:szCs w:val="21"/>
+        </w:rPr>
+        <w:t>    </w:t>
+      </w:r>
+      <w:r>
+        <w:rPr>
+          <w:rFonts w:ascii="Consolas" w:eastAsia="Times New Roman" w:hAnsi="Consolas" w:cs="Times New Roman"/>
+          <w:color w:val="9CDCFE"/>
+          <w:sz w:val="21"/>
+          <w:szCs w:val="21"/>
+        </w:rPr>
+        <w:t>x</w:t>
+      </w:r>
+      <w:r>
+        <w:rPr>
+          <w:rFonts w:ascii="Consolas" w:eastAsia="Times New Roman" w:hAnsi="Consolas" w:cs="Times New Roman"/>
+          <w:color w:val="D4D4D4"/>
+          <w:sz w:val="21"/>
+          <w:szCs w:val="21"/>
+        </w:rPr>
+        <w:t> = [</w:t>
+      </w:r>
+      <w:r>
+        <w:rPr>
+          <w:rFonts w:ascii="Consolas" w:eastAsia="Times New Roman" w:hAnsi="Consolas" w:cs="Times New Roman"/>
+          <w:color w:val="B5CEA8"/>
+          <w:sz w:val="21"/>
+          <w:szCs w:val="21"/>
+        </w:rPr>
+        <w:t>1</w:t>
+      </w:r>
+      <w:r>
+        <w:rPr>
+          <w:rFonts w:ascii="Consolas" w:eastAsia="Times New Roman" w:hAnsi="Consolas" w:cs="Times New Roman"/>
+          <w:color w:val="D4D4D4"/>
+          <w:sz w:val="21"/>
+          <w:szCs w:val="21"/>
+        </w:rPr>
+        <w:t>, </w:t>
+      </w:r>
+      <w:r>
+        <w:rPr>
+          <w:rFonts w:ascii="Consolas" w:eastAsia="Times New Roman" w:hAnsi="Consolas" w:cs="Times New Roman"/>
+          <w:color w:val="B5CEA8"/>
+          <w:sz w:val="21"/>
+          <w:szCs w:val="21"/>
+        </w:rPr>
+        <w:t>2</w:t>
+      </w:r>
+      <w:r>
+        <w:rPr>
+          <w:rFonts w:ascii="Consolas" w:eastAsia="Times New Roman" w:hAnsi="Consolas" w:cs="Times New Roman"/>
+          <w:color w:val="D4D4D4"/>
+          <w:sz w:val="21"/>
+          <w:szCs w:val="21"/>
+        </w:rPr>
+        <w:t>, </w:t>
+      </w:r>
+      <w:r>
+        <w:rPr>
+          <w:rFonts w:ascii="Consolas" w:eastAsia="Times New Roman" w:hAnsi="Consolas" w:cs="Times New Roman"/>
+          <w:color w:val="B5CEA8"/>
+          <w:sz w:val="21"/>
+          <w:szCs w:val="21"/>
+        </w:rPr>
+        <w:t>3</w:t>
+      </w:r>
+      <w:r>
+        <w:rPr>
+          <w:rFonts w:ascii="Consolas" w:eastAsia="Times New Roman" w:hAnsi="Consolas" w:cs="Times New Roman"/>
+          <w:color w:val="D4D4D4"/>
+          <w:sz w:val="21"/>
+          <w:szCs w:val="21"/>
+        </w:rPr>
+        <w:t>, </w:t>
+      </w:r>
+      <w:r>
+        <w:rPr>
+          <w:rFonts w:ascii="Consolas" w:eastAsia="Times New Roman" w:hAnsi="Consolas" w:cs="Times New Roman"/>
+          <w:color w:val="B5CEA8"/>
+          <w:sz w:val="21"/>
+          <w:szCs w:val="21"/>
+        </w:rPr>
+        <w:t>4</w:t>
+      </w:r>
+      <w:r>
+        <w:rPr>
+          <w:rFonts w:ascii="Consolas" w:eastAsia="Times New Roman" w:hAnsi="Consolas" w:cs="Times New Roman"/>
+          <w:color w:val="D4D4D4"/>
+          <w:sz w:val="21"/>
+          <w:szCs w:val="21"/>
+        </w:rPr>
+        <w:t>, </w:t>
+      </w:r>
+      <w:r>
+        <w:rPr>
+          <w:rFonts w:ascii="Consolas" w:eastAsia="Times New Roman" w:hAnsi="Consolas" w:cs="Times New Roman"/>
+          <w:color w:val="B5CEA8"/>
+          <w:sz w:val="21"/>
+          <w:szCs w:val="21"/>
+        </w:rPr>
+        <w:t>5</w:t>
+      </w:r>
+      <w:r>
+        <w:rPr>
+          <w:rFonts w:ascii="Consolas" w:eastAsia="Times New Roman" w:hAnsi="Consolas" w:cs="Times New Roman"/>
+          <w:color w:val="D4D4D4"/>
+          <w:sz w:val="21"/>
+          <w:szCs w:val="21"/>
+        </w:rPr>
+        <w:t>];</w:t>
+      </w:r>
+    </w:p>
+    <w:p>
+      <w:pPr>
+        <w:shd w:val="clear" w:color="auto" w:fill="1E1E1E"/>
+        <w:spacing w:after="0" w:line="285" w:lineRule="atLeast"/>
+        <w:rPr>
+          <w:rFonts w:ascii="Consolas" w:eastAsia="Times New Roman" w:hAnsi="Consolas" w:cs="Times New Roman"/>
+          <w:color w:val="D4D4D4"/>
+          <w:sz w:val="21"/>
+          <w:szCs w:val="21"/>
+        </w:rPr>
+      </w:pPr>
+      <w:r>
+        <w:rPr>
+          <w:rFonts w:ascii="Consolas" w:eastAsia="Times New Roman" w:hAnsi="Consolas" w:cs="Times New Roman"/>
+          <w:color w:val="D4D4D4"/>
+          <w:sz w:val="21"/>
+          <w:szCs w:val="21"/>
+        </w:rPr>
+        <w:t>    </w:t>
+      </w:r>
+      <w:r>
+        <w:rPr>
+          <w:rFonts w:ascii="Consolas" w:eastAsia="Times New Roman" w:hAnsi="Consolas" w:cs="Times New Roman"/>
+          <w:color w:val="9CDCFE"/>
+          <w:sz w:val="21"/>
+          <w:szCs w:val="21"/>
+        </w:rPr>
+        <w:t>y</w:t>
+      </w:r>
+      <w:r>
+        <w:rPr>
+          <w:rFonts w:ascii="Consolas" w:eastAsia="Times New Roman" w:hAnsi="Consolas" w:cs="Times New Roman"/>
+          <w:color w:val="D4D4D4"/>
+          <w:sz w:val="21"/>
+          <w:szCs w:val="21"/>
+        </w:rPr>
+        <w:t> = [</w:t>
+      </w:r>
+      <w:r>
+        <w:rPr>
+          <w:rFonts w:ascii="Consolas" w:eastAsia="Times New Roman" w:hAnsi="Consolas" w:cs="Times New Roman"/>
+          <w:color w:val="B5CEA8"/>
+          <w:sz w:val="21"/>
+          <w:szCs w:val="21"/>
+        </w:rPr>
+        <w:t>1</w:t>
+      </w:r>
+      <w:r>
+        <w:rPr>
+          <w:rFonts w:ascii="Consolas" w:eastAsia="Times New Roman" w:hAnsi="Consolas" w:cs="Times New Roman"/>
+          <w:color w:val="D4D4D4"/>
+          <w:sz w:val="21"/>
+          <w:szCs w:val="21"/>
+        </w:rPr>
+        <w:t>, </w:t>
+      </w:r>
+      <w:r>
+        <w:rPr>
+          <w:rFonts w:ascii="Consolas" w:eastAsia="Times New Roman" w:hAnsi="Consolas" w:cs="Times New Roman"/>
+          <w:color w:val="B5CEA8"/>
+          <w:sz w:val="21"/>
+          <w:szCs w:val="21"/>
+        </w:rPr>
+        <w:t>2</w:t>
+      </w:r>
+      <w:r>
+        <w:rPr>
+          <w:rFonts w:ascii="Consolas" w:eastAsia="Times New Roman" w:hAnsi="Consolas" w:cs="Times New Roman"/>
+          <w:color w:val="D4D4D4"/>
+          <w:sz w:val="21"/>
+          <w:szCs w:val="21"/>
+        </w:rPr>
+        <w:t>, </w:t>
+      </w:r>
+      <w:r>
+        <w:rPr>
+          <w:rFonts w:ascii="Consolas" w:eastAsia="Times New Roman" w:hAnsi="Consolas" w:cs="Times New Roman"/>
+          <w:color w:val="B5CEA8"/>
+          <w:sz w:val="21"/>
+          <w:szCs w:val="21"/>
+        </w:rPr>
+        <w:t>4</w:t>
+      </w:r>
+      <w:r>
+        <w:rPr>
+          <w:rFonts w:ascii="Consolas" w:eastAsia="Times New Roman" w:hAnsi="Consolas" w:cs="Times New Roman"/>
+          <w:color w:val="D4D4D4"/>
+          <w:sz w:val="21"/>
+          <w:szCs w:val="21"/>
+        </w:rPr>
+        <w:t>, </w:t>
+      </w:r>
+      <w:r>
+        <w:rPr>
+          <w:rFonts w:ascii="Consolas" w:eastAsia="Times New Roman" w:hAnsi="Consolas" w:cs="Times New Roman"/>
+          <w:color w:val="B5CEA8"/>
+          <w:sz w:val="21"/>
+          <w:szCs w:val="21"/>
+        </w:rPr>
+        <w:t>8</w:t>
+      </w:r>
+      <w:r>
+        <w:rPr>
+          <w:rFonts w:ascii="Consolas" w:eastAsia="Times New Roman" w:hAnsi="Consolas" w:cs="Times New Roman"/>
+          <w:color w:val="D4D4D4"/>
+          <w:sz w:val="21"/>
+          <w:szCs w:val="21"/>
+        </w:rPr>
+        <w:t>, </w:t>
+      </w:r>
+      <w:r>
+        <w:rPr>
+          <w:rFonts w:ascii="Consolas" w:eastAsia="Times New Roman" w:hAnsi="Consolas" w:cs="Times New Roman"/>
+          <w:color w:val="B5CEA8"/>
+          <w:sz w:val="21"/>
+          <w:szCs w:val="21"/>
+        </w:rPr>
+        <w:t>16</w:t>
+      </w:r>
+      <w:r>
+        <w:rPr>
+          <w:rFonts w:ascii="Consolas" w:eastAsia="Times New Roman" w:hAnsi="Consolas" w:cs="Times New Roman"/>
+          <w:color w:val="D4D4D4"/>
+          <w:sz w:val="21"/>
+          <w:szCs w:val="21"/>
+        </w:rPr>
+        <w:t>];</w:t>
+      </w:r>
+    </w:p>
+    <w:p>
+      <w:pPr>
+        <w:shd w:val="clear" w:color="auto" w:fill="1E1E1E"/>
+        <w:spacing w:after="0" w:line="285" w:lineRule="atLeast"/>
+        <w:rPr>
+          <w:rFonts w:ascii="Consolas" w:eastAsia="Times New Roman" w:hAnsi="Consolas" w:cs="Times New Roman"/>
+          <w:color w:val="D4D4D4"/>
+          <w:sz w:val="21"/>
+          <w:szCs w:val="21"/>
+        </w:rPr>
+      </w:pPr>
+      <w:r>
+        <w:rPr>
+          <w:rFonts w:ascii="Consolas" w:eastAsia="Times New Roman" w:hAnsi="Consolas" w:cs="Times New Roman"/>
+          <w:color w:val="D4D4D4"/>
+          <w:sz w:val="21"/>
+          <w:szCs w:val="21"/>
+        </w:rPr>
+        <w:t>  }</w:t>
+      </w:r>
+    </w:p>
+    <w:p>
+      <w:pPr>
+        <w:shd w:val="clear" w:color="auto" w:fill="1E1E1E"/>
+        <w:spacing w:after="0" w:line="285" w:lineRule="atLeast"/>
+        <w:rPr>
+          <w:rFonts w:ascii="Consolas" w:eastAsia="Times New Roman" w:hAnsi="Consolas" w:cs="Times New Roman"/>
+          <w:color w:val="D4D4D4"/>
+          <w:sz w:val="21"/>
+          <w:szCs w:val="21"/>
+        </w:rPr>
+      </w:pPr>
+    </w:p>
+    <w:p>
+      <w:pPr>
+        <w:shd w:val="clear" w:color="auto" w:fill="1E1E1E"/>
+        <w:spacing w:after="0" w:line="285" w:lineRule="atLeast"/>
+        <w:rPr>
+          <w:rFonts w:ascii="Consolas" w:eastAsia="Times New Roman" w:hAnsi="Consolas" w:cs="Times New Roman"/>
+          <w:color w:val="D4D4D4"/>
+          <w:sz w:val="21"/>
+          <w:szCs w:val="21"/>
+        </w:rPr>
+      </w:pPr>
+      <w:r>
+        <w:rPr>
+          <w:rFonts w:ascii="Consolas" w:eastAsia="Times New Roman" w:hAnsi="Consolas" w:cs="Times New Roman"/>
+          <w:color w:val="D4D4D4"/>
+          <w:sz w:val="21"/>
+          <w:szCs w:val="21"/>
+        </w:rPr>
+        <w:t>  </w:t>
+      </w:r>
+      <w:r>
+        <w:rPr>
+          <w:rFonts w:ascii="Consolas" w:eastAsia="Times New Roman" w:hAnsi="Consolas" w:cs="Times New Roman"/>
+          <w:color w:val="C586C0"/>
+          <w:sz w:val="21"/>
+          <w:szCs w:val="21"/>
+        </w:rPr>
+        <w:t>else</w:t>
+      </w:r>
+      <w:r>
+        <w:rPr>
+          <w:rFonts w:ascii="Consolas" w:eastAsia="Times New Roman" w:hAnsi="Consolas" w:cs="Times New Roman"/>
+          <w:color w:val="D4D4D4"/>
+          <w:sz w:val="21"/>
+          <w:szCs w:val="21"/>
+        </w:rPr>
+        <w:t> </w:t>
+      </w:r>
+      <w:r>
+        <w:rPr>
+          <w:rFonts w:ascii="Consolas" w:eastAsia="Times New Roman" w:hAnsi="Consolas" w:cs="Times New Roman"/>
+          <w:color w:val="C586C0"/>
+          <w:sz w:val="21"/>
+          <w:szCs w:val="21"/>
+        </w:rPr>
+        <w:t>if</w:t>
+      </w:r>
+      <w:r>
+        <w:rPr>
+          <w:rFonts w:ascii="Consolas" w:eastAsia="Times New Roman" w:hAnsi="Consolas" w:cs="Times New Roman"/>
+          <w:color w:val="D4D4D4"/>
+          <w:sz w:val="21"/>
+          <w:szCs w:val="21"/>
+        </w:rPr>
+        <w:t> (</w:t>
+      </w:r>
+      <w:r>
+        <w:rPr>
+          <w:rFonts w:ascii="Consolas" w:eastAsia="Times New Roman" w:hAnsi="Consolas" w:cs="Times New Roman"/>
+          <w:color w:val="9CDCFE"/>
+          <w:sz w:val="21"/>
+          <w:szCs w:val="21"/>
+        </w:rPr>
+        <w:t>dataset</w:t>
+      </w:r>
+      <w:r>
+        <w:rPr>
+          <w:rFonts w:ascii="Consolas" w:eastAsia="Times New Roman" w:hAnsi="Consolas" w:cs="Times New Roman"/>
+          <w:color w:val="D4D4D4"/>
+          <w:sz w:val="21"/>
+          <w:szCs w:val="21"/>
+        </w:rPr>
+        <w:t> === </w:t>
+      </w:r>
+      <w:r>
+        <w:rPr>
+          <w:rFonts w:ascii="Consolas" w:eastAsia="Times New Roman" w:hAnsi="Consolas" w:cs="Times New Roman"/>
+          <w:color w:val="CE9178"/>
+          <w:sz w:val="21"/>
+          <w:szCs w:val="21"/>
+        </w:rPr>
+        <w:t>'dataset2'</w:t>
+      </w:r>
+      <w:r>
+        <w:rPr>
+          <w:rFonts w:ascii="Consolas" w:eastAsia="Times New Roman" w:hAnsi="Consolas" w:cs="Times New Roman"/>
+          <w:color w:val="D4D4D4"/>
+          <w:sz w:val="21"/>
+          <w:szCs w:val="21"/>
+        </w:rPr>
+        <w:t>) {</w:t>
+      </w:r>
+    </w:p>
+    <w:p>
+      <w:pPr>
+        <w:shd w:val="clear" w:color="auto" w:fill="1E1E1E"/>
+        <w:spacing w:after="0" w:line="285" w:lineRule="atLeast"/>
+        <w:rPr>
+          <w:rFonts w:ascii="Consolas" w:eastAsia="Times New Roman" w:hAnsi="Consolas" w:cs="Times New Roman"/>
+          <w:color w:val="D4D4D4"/>
+          <w:sz w:val="21"/>
+          <w:szCs w:val="21"/>
+        </w:rPr>
+      </w:pPr>
+      <w:r>
+        <w:rPr>
+          <w:rFonts w:ascii="Consolas" w:eastAsia="Times New Roman" w:hAnsi="Consolas" w:cs="Times New Roman"/>
+          <w:color w:val="D4D4D4"/>
+          <w:sz w:val="21"/>
+          <w:szCs w:val="21"/>
+        </w:rPr>
+        <w:t>    </w:t>
+      </w:r>
+      <w:r>
+        <w:rPr>
+          <w:rFonts w:ascii="Consolas" w:eastAsia="Times New Roman" w:hAnsi="Consolas" w:cs="Times New Roman"/>
+          <w:color w:val="9CDCFE"/>
+          <w:sz w:val="21"/>
+          <w:szCs w:val="21"/>
+        </w:rPr>
+        <w:t>x</w:t>
+      </w:r>
+      <w:r>
+        <w:rPr>
+          <w:rFonts w:ascii="Consolas" w:eastAsia="Times New Roman" w:hAnsi="Consolas" w:cs="Times New Roman"/>
+          <w:color w:val="D4D4D4"/>
+          <w:sz w:val="21"/>
+          <w:szCs w:val="21"/>
+        </w:rPr>
+        <w:t> = [</w:t>
+      </w:r>
+      <w:r>
+        <w:rPr>
+          <w:rFonts w:ascii="Consolas" w:eastAsia="Times New Roman" w:hAnsi="Consolas" w:cs="Times New Roman"/>
+          <w:color w:val="B5CEA8"/>
+          <w:sz w:val="21"/>
+          <w:szCs w:val="21"/>
+        </w:rPr>
+        <w:t>10</w:t>
+      </w:r>
+      <w:r>
+        <w:rPr>
+          <w:rFonts w:ascii="Consolas" w:eastAsia="Times New Roman" w:hAnsi="Consolas" w:cs="Times New Roman"/>
+          <w:color w:val="D4D4D4"/>
+          <w:sz w:val="21"/>
+          <w:szCs w:val="21"/>
+        </w:rPr>
+        <w:t>, </w:t>
+      </w:r>
+      <w:r>
+        <w:rPr>
+          <w:rFonts w:ascii="Consolas" w:eastAsia="Times New Roman" w:hAnsi="Consolas" w:cs="Times New Roman"/>
+          <w:color w:val="B5CEA8"/>
+          <w:sz w:val="21"/>
+          <w:szCs w:val="21"/>
+        </w:rPr>
+        <w:t>20</w:t>
+      </w:r>
+      <w:r>
+        <w:rPr>
+          <w:rFonts w:ascii="Consolas" w:eastAsia="Times New Roman" w:hAnsi="Consolas" w:cs="Times New Roman"/>
+          <w:color w:val="D4D4D4"/>
+          <w:sz w:val="21"/>
+          <w:szCs w:val="21"/>
+        </w:rPr>
+        <w:t>, </w:t>
+      </w:r>
+      <w:r>
+        <w:rPr>
+          <w:rFonts w:ascii="Consolas" w:eastAsia="Times New Roman" w:hAnsi="Consolas" w:cs="Times New Roman"/>
+          <w:color w:val="B5CEA8"/>
+          <w:sz w:val="21"/>
+          <w:szCs w:val="21"/>
+        </w:rPr>
+        <w:t>30</w:t>
+      </w:r>
+      <w:r>
+        <w:rPr>
+          <w:rFonts w:ascii="Consolas" w:eastAsia="Times New Roman" w:hAnsi="Consolas" w:cs="Times New Roman"/>
+          <w:color w:val="D4D4D4"/>
+          <w:sz w:val="21"/>
+          <w:szCs w:val="21"/>
+        </w:rPr>
+        <w:t>, </w:t>
+      </w:r>
+      <w:r>
+        <w:rPr>
+          <w:rFonts w:ascii="Consolas" w:eastAsia="Times New Roman" w:hAnsi="Consolas" w:cs="Times New Roman"/>
+          <w:color w:val="B5CEA8"/>
+          <w:sz w:val="21"/>
+          <w:szCs w:val="21"/>
+        </w:rPr>
+        <w:t>40</w:t>
+      </w:r>
+      <w:r>
+        <w:rPr>
+          <w:rFonts w:ascii="Consolas" w:eastAsia="Times New Roman" w:hAnsi="Consolas" w:cs="Times New Roman"/>
+          <w:color w:val="D4D4D4"/>
+          <w:sz w:val="21"/>
+          <w:szCs w:val="21"/>
+        </w:rPr>
+        <w:t>, </w:t>
+      </w:r>
+      <w:r>
+        <w:rPr>
+          <w:rFonts w:ascii="Consolas" w:eastAsia="Times New Roman" w:hAnsi="Consolas" w:cs="Times New Roman"/>
+          <w:color w:val="B5CEA8"/>
+          <w:sz w:val="21"/>
+          <w:szCs w:val="21"/>
+        </w:rPr>
+        <w:t>50</w:t>
+      </w:r>
+      <w:r>
+        <w:rPr>
+          <w:rFonts w:ascii="Consolas" w:eastAsia="Times New Roman" w:hAnsi="Consolas" w:cs="Times New Roman"/>
+          <w:color w:val="D4D4D4"/>
+          <w:sz w:val="21"/>
+          <w:szCs w:val="21"/>
+        </w:rPr>
+        <w:t>];</w:t>
+      </w:r>
+    </w:p>
+    <w:p>
+      <w:pPr>
+        <w:shd w:val="clear" w:color="auto" w:fill="1E1E1E"/>
+        <w:spacing w:after="0" w:line="285" w:lineRule="atLeast"/>
+        <w:rPr>
+          <w:rFonts w:ascii="Consolas" w:eastAsia="Times New Roman" w:hAnsi="Consolas" w:cs="Times New Roman"/>
+          <w:color w:val="D4D4D4"/>
+          <w:sz w:val="21"/>
+          <w:szCs w:val="21"/>
+        </w:rPr>
+      </w:pPr>
+      <w:r>
+        <w:rPr>
+          <w:rFonts w:ascii="Consolas" w:eastAsia="Times New Roman" w:hAnsi="Consolas" w:cs="Times New Roman"/>
+          <w:color w:val="D4D4D4"/>
+          <w:sz w:val="21"/>
+          <w:szCs w:val="21"/>
+        </w:rPr>
+        <w:t>    </w:t>
+      </w:r>
+      <w:r>
+        <w:rPr>
+          <w:rFonts w:ascii="Consolas" w:eastAsia="Times New Roman" w:hAnsi="Consolas" w:cs="Times New Roman"/>
+          <w:color w:val="9CDCFE"/>
+          <w:sz w:val="21"/>
+          <w:szCs w:val="21"/>
+        </w:rPr>
+        <w:t>y</w:t>
+      </w:r>
+      <w:r>
+        <w:rPr>
+          <w:rFonts w:ascii="Consolas" w:eastAsia="Times New Roman" w:hAnsi="Consolas" w:cs="Times New Roman"/>
+          <w:color w:val="D4D4D4"/>
+          <w:sz w:val="21"/>
+          <w:szCs w:val="21"/>
+        </w:rPr>
+        <w:t> = [</w:t>
+      </w:r>
+      <w:r>
+        <w:rPr>
+          <w:rFonts w:ascii="Consolas" w:eastAsia="Times New Roman" w:hAnsi="Consolas" w:cs="Times New Roman"/>
+          <w:color w:val="B5CEA8"/>
+          <w:sz w:val="21"/>
+          <w:szCs w:val="21"/>
+        </w:rPr>
+        <w:t>1</w:t>
+      </w:r>
+      <w:r>
+        <w:rPr>
+          <w:rFonts w:ascii="Consolas" w:eastAsia="Times New Roman" w:hAnsi="Consolas" w:cs="Times New Roman"/>
+          <w:color w:val="D4D4D4"/>
+          <w:sz w:val="21"/>
+          <w:szCs w:val="21"/>
+        </w:rPr>
+        <w:t>, </w:t>
+      </w:r>
+      <w:r>
+        <w:rPr>
+          <w:rFonts w:ascii="Consolas" w:eastAsia="Times New Roman" w:hAnsi="Consolas" w:cs="Times New Roman"/>
+          <w:color w:val="B5CEA8"/>
+          <w:sz w:val="21"/>
+          <w:szCs w:val="21"/>
+        </w:rPr>
+        <w:t>10</w:t>
+      </w:r>
+      <w:r>
+        <w:rPr>
+          <w:rFonts w:ascii="Consolas" w:eastAsia="Times New Roman" w:hAnsi="Consolas" w:cs="Times New Roman"/>
+          <w:color w:val="D4D4D4"/>
+          <w:sz w:val="21"/>
+          <w:szCs w:val="21"/>
+        </w:rPr>
+        <w:t>, </w:t>
+      </w:r>
+      <w:r>
+        <w:rPr>
+          <w:rFonts w:ascii="Consolas" w:eastAsia="Times New Roman" w:hAnsi="Consolas" w:cs="Times New Roman"/>
+          <w:color w:val="B5CEA8"/>
+          <w:sz w:val="21"/>
+          <w:szCs w:val="21"/>
+        </w:rPr>
+        <w:t>100</w:t>
+      </w:r>
+      <w:r>
+        <w:rPr>
+          <w:rFonts w:ascii="Consolas" w:eastAsia="Times New Roman" w:hAnsi="Consolas" w:cs="Times New Roman"/>
+          <w:color w:val="D4D4D4"/>
+          <w:sz w:val="21"/>
+          <w:szCs w:val="21"/>
+        </w:rPr>
+        <w:t>, </w:t>
+      </w:r>
+      <w:r>
+        <w:rPr>
+          <w:rFonts w:ascii="Consolas" w:eastAsia="Times New Roman" w:hAnsi="Consolas" w:cs="Times New Roman"/>
+          <w:color w:val="B5CEA8"/>
+          <w:sz w:val="21"/>
+          <w:szCs w:val="21"/>
+        </w:rPr>
+        <w:t>1000</w:t>
+      </w:r>
+      <w:r>
+        <w:rPr>
+          <w:rFonts w:ascii="Consolas" w:eastAsia="Times New Roman" w:hAnsi="Consolas" w:cs="Times New Roman"/>
+          <w:color w:val="D4D4D4"/>
+          <w:sz w:val="21"/>
+          <w:szCs w:val="21"/>
+        </w:rPr>
+        <w:t>, </w:t>
+      </w:r>
+      <w:r>
+        <w:rPr>
+          <w:rFonts w:ascii="Consolas" w:eastAsia="Times New Roman" w:hAnsi="Consolas" w:cs="Times New Roman"/>
+          <w:color w:val="B5CEA8"/>
+          <w:sz w:val="21"/>
+          <w:szCs w:val="21"/>
+        </w:rPr>
+        <w:t>10000</w:t>
+      </w:r>
+      <w:r>
+        <w:rPr>
+          <w:rFonts w:ascii="Consolas" w:eastAsia="Times New Roman" w:hAnsi="Consolas" w:cs="Times New Roman"/>
+          <w:color w:val="D4D4D4"/>
+          <w:sz w:val="21"/>
+          <w:szCs w:val="21"/>
+        </w:rPr>
+        <w:t>];</w:t>
+      </w:r>
+    </w:p>
+    <w:p>
+      <w:pPr>
+        <w:shd w:val="clear" w:color="auto" w:fill="1E1E1E"/>
+        <w:spacing w:after="0" w:line="285" w:lineRule="atLeast"/>
+        <w:rPr>
+          <w:rFonts w:ascii="Consolas" w:eastAsia="Times New Roman" w:hAnsi="Consolas" w:cs="Times New Roman"/>
+          <w:color w:val="D4D4D4"/>
+          <w:sz w:val="21"/>
+          <w:szCs w:val="21"/>
+        </w:rPr>
+      </w:pPr>
+      <w:r>
+        <w:rPr>
+          <w:rFonts w:ascii="Consolas" w:eastAsia="Times New Roman" w:hAnsi="Consolas" w:cs="Times New Roman"/>
+          <w:color w:val="D4D4D4"/>
+          <w:sz w:val="21"/>
+          <w:szCs w:val="21"/>
+        </w:rPr>
+        <w:t>  }</w:t>
+      </w:r>
+    </w:p>
+    <w:p>
+      <w:pPr>
+        <w:shd w:val="clear" w:color="auto" w:fill="1E1E1E"/>
+        <w:spacing w:after="0" w:line="285" w:lineRule="atLeast"/>
+        <w:rPr>
+          <w:rFonts w:ascii="Consolas" w:eastAsia="Times New Roman" w:hAnsi="Consolas" w:cs="Times New Roman"/>
+          <w:color w:val="D4D4D4"/>
+          <w:sz w:val="21"/>
+          <w:szCs w:val="21"/>
+        </w:rPr>
+      </w:pPr>
+    </w:p>
+    <w:p>
+      <w:pPr>
+        <w:shd w:val="clear" w:color="auto" w:fill="1E1E1E"/>
+        <w:spacing w:after="0" w:line="285" w:lineRule="atLeast"/>
+        <w:rPr>
+          <w:rFonts w:ascii="Consolas" w:eastAsia="Times New Roman" w:hAnsi="Consolas" w:cs="Times New Roman"/>
+          <w:color w:val="D4D4D4"/>
+          <w:sz w:val="21"/>
+          <w:szCs w:val="21"/>
+        </w:rPr>
+      </w:pPr>
+      <w:r>
+        <w:rPr>
+          <w:rFonts w:ascii="Consolas" w:eastAsia="Times New Roman" w:hAnsi="Consolas" w:cs="Times New Roman"/>
+          <w:color w:val="D4D4D4"/>
+          <w:sz w:val="21"/>
+          <w:szCs w:val="21"/>
+        </w:rPr>
+        <w:t>  </w:t>
+      </w:r>
+      <w:r>
+        <w:rPr>
+          <w:rFonts w:ascii="Consolas" w:eastAsia="Times New Roman" w:hAnsi="Consolas" w:cs="Times New Roman"/>
+          <w:color w:val="6A9955"/>
+          <w:sz w:val="21"/>
+          <w:szCs w:val="21"/>
+        </w:rPr>
+        <w:t>// Note the extra brackets around 'x' and 'y'</w:t>
+      </w:r>
+    </w:p>
+    <w:p>
+      <w:pPr>
+        <w:shd w:val="clear" w:color="auto" w:fill="1E1E1E"/>
+        <w:spacing w:after="0" w:line="285" w:lineRule="atLeast"/>
+        <w:rPr>
+          <w:rFonts w:ascii="Consolas" w:eastAsia="Times New Roman" w:hAnsi="Consolas" w:cs="Times New Roman"/>
+          <w:color w:val="D4D4D4"/>
+          <w:sz w:val="21"/>
+          <w:szCs w:val="21"/>
+        </w:rPr>
+      </w:pPr>
+      <w:r>
+        <w:rPr>
+          <w:rFonts w:ascii="Consolas" w:eastAsia="Times New Roman" w:hAnsi="Consolas" w:cs="Times New Roman"/>
+          <w:color w:val="D4D4D4"/>
+          <w:sz w:val="21"/>
+          <w:szCs w:val="21"/>
+        </w:rPr>
+        <w:t>  </w:t>
+      </w:r>
+      <w:proofErr w:type="spellStart"/>
+      <w:r>
+        <w:rPr>
+          <w:rFonts w:ascii="Consolas" w:eastAsia="Times New Roman" w:hAnsi="Consolas" w:cs="Times New Roman"/>
+          <w:color w:val="9CDCFE"/>
+          <w:sz w:val="21"/>
+          <w:szCs w:val="21"/>
+        </w:rPr>
+        <w:t>Plotly</w:t>
+      </w:r>
+      <w:r>
+        <w:rPr>
+          <w:rFonts w:ascii="Consolas" w:eastAsia="Times New Roman" w:hAnsi="Consolas" w:cs="Times New Roman"/>
+          <w:color w:val="D4D4D4"/>
+          <w:sz w:val="21"/>
+          <w:szCs w:val="21"/>
+        </w:rPr>
+        <w:t>.</w:t>
+      </w:r>
+      <w:r>
+        <w:rPr>
+          <w:rFonts w:ascii="Consolas" w:eastAsia="Times New Roman" w:hAnsi="Consolas" w:cs="Times New Roman"/>
+          <w:color w:val="DCDCAA"/>
+          <w:sz w:val="21"/>
+          <w:szCs w:val="21"/>
+        </w:rPr>
+        <w:t>restyle</w:t>
+      </w:r>
+      <w:proofErr w:type="spellEnd"/>
+      <w:r>
+        <w:rPr>
+          <w:rFonts w:ascii="Consolas" w:eastAsia="Times New Roman" w:hAnsi="Consolas" w:cs="Times New Roman"/>
+          <w:color w:val="D4D4D4"/>
+          <w:sz w:val="21"/>
+          <w:szCs w:val="21"/>
+        </w:rPr>
+        <w:t>(</w:t>
+      </w:r>
+      <w:r>
+        <w:rPr>
+          <w:rFonts w:ascii="Consolas" w:eastAsia="Times New Roman" w:hAnsi="Consolas" w:cs="Times New Roman"/>
+          <w:color w:val="CE9178"/>
+          <w:sz w:val="21"/>
+          <w:szCs w:val="21"/>
+        </w:rPr>
+        <w:t>"plot"</w:t>
+      </w:r>
+      <w:r>
+        <w:rPr>
+          <w:rFonts w:ascii="Consolas" w:eastAsia="Times New Roman" w:hAnsi="Consolas" w:cs="Times New Roman"/>
+          <w:color w:val="D4D4D4"/>
+          <w:sz w:val="21"/>
+          <w:szCs w:val="21"/>
+        </w:rPr>
+        <w:t>, </w:t>
+      </w:r>
+      <w:r>
+        <w:rPr>
+          <w:rFonts w:ascii="Consolas" w:eastAsia="Times New Roman" w:hAnsi="Consolas" w:cs="Times New Roman"/>
+          <w:color w:val="CE9178"/>
+          <w:sz w:val="21"/>
+          <w:szCs w:val="21"/>
+        </w:rPr>
+        <w:t>"x"</w:t>
+      </w:r>
+      <w:r>
+        <w:rPr>
+          <w:rFonts w:ascii="Consolas" w:eastAsia="Times New Roman" w:hAnsi="Consolas" w:cs="Times New Roman"/>
+          <w:color w:val="D4D4D4"/>
+          <w:sz w:val="21"/>
+          <w:szCs w:val="21"/>
+        </w:rPr>
+        <w:t>, [</w:t>
+      </w:r>
+      <w:r>
+        <w:rPr>
+          <w:rFonts w:ascii="Consolas" w:eastAsia="Times New Roman" w:hAnsi="Consolas" w:cs="Times New Roman"/>
+          <w:color w:val="9CDCFE"/>
+          <w:sz w:val="21"/>
+          <w:szCs w:val="21"/>
+        </w:rPr>
+        <w:t>x</w:t>
+      </w:r>
+      <w:r>
+        <w:rPr>
+          <w:rFonts w:ascii="Consolas" w:eastAsia="Times New Roman" w:hAnsi="Consolas" w:cs="Times New Roman"/>
+          <w:color w:val="D4D4D4"/>
+          <w:sz w:val="21"/>
+          <w:szCs w:val="21"/>
+        </w:rPr>
+        <w:t>]);</w:t>
+      </w:r>
+    </w:p>
+    <w:p>
+      <w:pPr>
+        <w:shd w:val="clear" w:color="auto" w:fill="1E1E1E"/>
+        <w:spacing w:after="0" w:line="285" w:lineRule="atLeast"/>
+        <w:rPr>
+          <w:rFonts w:ascii="Consolas" w:eastAsia="Times New Roman" w:hAnsi="Consolas" w:cs="Times New Roman"/>
+          <w:color w:val="D4D4D4"/>
+          <w:sz w:val="21"/>
+          <w:szCs w:val="21"/>
+        </w:rPr>
+      </w:pPr>
+      <w:r>
+        <w:rPr>
+          <w:rFonts w:ascii="Consolas" w:eastAsia="Times New Roman" w:hAnsi="Consolas" w:cs="Times New Roman"/>
+          <w:color w:val="D4D4D4"/>
+          <w:sz w:val="21"/>
+          <w:szCs w:val="21"/>
+        </w:rPr>
+        <w:t>  </w:t>
+      </w:r>
+      <w:proofErr w:type="spellStart"/>
+      <w:r>
+        <w:rPr>
+          <w:rFonts w:ascii="Consolas" w:eastAsia="Times New Roman" w:hAnsi="Consolas" w:cs="Times New Roman"/>
+          <w:color w:val="9CDCFE"/>
+          <w:sz w:val="21"/>
+          <w:szCs w:val="21"/>
+        </w:rPr>
+        <w:t>Plotly</w:t>
+      </w:r>
+      <w:r>
+        <w:rPr>
+          <w:rFonts w:ascii="Consolas" w:eastAsia="Times New Roman" w:hAnsi="Consolas" w:cs="Times New Roman"/>
+          <w:color w:val="D4D4D4"/>
+          <w:sz w:val="21"/>
+          <w:szCs w:val="21"/>
+        </w:rPr>
+        <w:t>.</w:t>
+      </w:r>
+      <w:r>
+        <w:rPr>
+          <w:rFonts w:ascii="Consolas" w:eastAsia="Times New Roman" w:hAnsi="Consolas" w:cs="Times New Roman"/>
+          <w:color w:val="DCDCAA"/>
+          <w:sz w:val="21"/>
+          <w:szCs w:val="21"/>
+        </w:rPr>
+        <w:t>restyle</w:t>
+      </w:r>
+      <w:proofErr w:type="spellEnd"/>
+      <w:r>
+        <w:rPr>
+          <w:rFonts w:ascii="Consolas" w:eastAsia="Times New Roman" w:hAnsi="Consolas" w:cs="Times New Roman"/>
+          <w:color w:val="D4D4D4"/>
+          <w:sz w:val="21"/>
+          <w:szCs w:val="21"/>
+        </w:rPr>
+        <w:t>(</w:t>
+      </w:r>
+      <w:r>
+        <w:rPr>
+          <w:rFonts w:ascii="Consolas" w:eastAsia="Times New Roman" w:hAnsi="Consolas" w:cs="Times New Roman"/>
+          <w:color w:val="CE9178"/>
+          <w:sz w:val="21"/>
+          <w:szCs w:val="21"/>
+        </w:rPr>
+        <w:t>"plot"</w:t>
+      </w:r>
+      <w:r>
+        <w:rPr>
+          <w:rFonts w:ascii="Consolas" w:eastAsia="Times New Roman" w:hAnsi="Consolas" w:cs="Times New Roman"/>
+          <w:color w:val="D4D4D4"/>
+          <w:sz w:val="21"/>
+          <w:szCs w:val="21"/>
+        </w:rPr>
+        <w:t>, </w:t>
+      </w:r>
+      <w:r>
+        <w:rPr>
+          <w:rFonts w:ascii="Consolas" w:eastAsia="Times New Roman" w:hAnsi="Consolas" w:cs="Times New Roman"/>
+          <w:color w:val="CE9178"/>
+          <w:sz w:val="21"/>
+          <w:szCs w:val="21"/>
+        </w:rPr>
+        <w:t>"y"</w:t>
+      </w:r>
+      <w:r>
+        <w:rPr>
+          <w:rFonts w:ascii="Consolas" w:eastAsia="Times New Roman" w:hAnsi="Consolas" w:cs="Times New Roman"/>
+          <w:color w:val="D4D4D4"/>
+          <w:sz w:val="21"/>
+          <w:szCs w:val="21"/>
+        </w:rPr>
+        <w:t>, [</w:t>
+      </w:r>
+      <w:r>
+        <w:rPr>
+          <w:rFonts w:ascii="Consolas" w:eastAsia="Times New Roman" w:hAnsi="Consolas" w:cs="Times New Roman"/>
+          <w:color w:val="9CDCFE"/>
+          <w:sz w:val="21"/>
+          <w:szCs w:val="21"/>
+        </w:rPr>
+        <w:t>y</w:t>
+      </w:r>
+      <w:r>
+        <w:rPr>
+          <w:rFonts w:ascii="Consolas" w:eastAsia="Times New Roman" w:hAnsi="Consolas" w:cs="Times New Roman"/>
+          <w:color w:val="D4D4D4"/>
+          <w:sz w:val="21"/>
+          <w:szCs w:val="21"/>
+        </w:rPr>
+        <w:t>]);</w:t>
+      </w:r>
+    </w:p>
+    <w:p>
+      <w:pPr>
+        <w:shd w:val="clear" w:color="auto" w:fill="1E1E1E"/>
+        <w:spacing w:after="0" w:line="285" w:lineRule="atLeast"/>
+        <w:rPr>
+          <w:rFonts w:ascii="Consolas" w:eastAsia="Times New Roman" w:hAnsi="Consolas" w:cs="Times New Roman"/>
+          <w:color w:val="D4D4D4"/>
+          <w:sz w:val="21"/>
+          <w:szCs w:val="21"/>
+        </w:rPr>
+      </w:pPr>
+      <w:r>
+        <w:rPr>
+          <w:rFonts w:ascii="Consolas" w:eastAsia="Times New Roman" w:hAnsi="Consolas" w:cs="Times New Roman"/>
+          <w:color w:val="D4D4D4"/>
+          <w:sz w:val="21"/>
+          <w:szCs w:val="21"/>
+        </w:rPr>
+        <w:t>}</w:t>
+      </w:r>
+    </w:p>
+    <w:bookmarkEnd w:id="0"/>
+    <w:p>
+      <w:pPr>
+        <w:shd w:val="clear" w:color="auto" w:fill="1E1E1E"/>
+        <w:spacing w:after="0" w:line="285" w:lineRule="atLeast"/>
+        <w:rPr>
+          <w:rFonts w:ascii="Consolas" w:eastAsia="Times New Roman" w:hAnsi="Consolas" w:cs="Times New Roman"/>
+          <w:color w:val="D4D4D4"/>
+          <w:sz w:val="21"/>
+          <w:szCs w:val="21"/>
+        </w:rPr>
+      </w:pPr>
+    </w:p>
+    <w:p>
+      <w:pPr>
+        <w:shd w:val="clear" w:color="auto" w:fill="1E1E1E"/>
+        <w:spacing w:after="0" w:line="285" w:lineRule="atLeast"/>
+        <w:rPr>
+          <w:rFonts w:ascii="Consolas" w:eastAsia="Times New Roman" w:hAnsi="Consolas" w:cs="Times New Roman"/>
+          <w:color w:val="D4D4D4"/>
+          <w:sz w:val="21"/>
+          <w:szCs w:val="21"/>
+        </w:rPr>
+      </w:pPr>
+      <w:proofErr w:type="spellStart"/>
+      <w:proofErr w:type="gramStart"/>
+      <w:r>
+        <w:rPr>
+          <w:rFonts w:ascii="Consolas" w:eastAsia="Times New Roman" w:hAnsi="Consolas" w:cs="Times New Roman"/>
+          <w:color w:val="DCDCAA"/>
+          <w:sz w:val="21"/>
+          <w:szCs w:val="21"/>
+        </w:rPr>
+        <w:t>init</w:t>
+      </w:r>
+      <w:proofErr w:type="spellEnd"/>
+      <w:r>
+        <w:rPr>
+          <w:rFonts w:ascii="Consolas" w:eastAsia="Times New Roman" w:hAnsi="Consolas" w:cs="Times New Roman"/>
+          <w:color w:val="D4D4D4"/>
+          <w:sz w:val="21"/>
+          <w:szCs w:val="21"/>
+        </w:rPr>
+        <w:t>(</w:t>
+      </w:r>
+      <w:proofErr w:type="gramEnd"/>
+      <w:r>
+        <w:rPr>
+          <w:rFonts w:ascii="Consolas" w:eastAsia="Times New Roman" w:hAnsi="Consolas" w:cs="Times New Roman"/>
+          <w:color w:val="D4D4D4"/>
+          <w:sz w:val="21"/>
+          <w:szCs w:val="21"/>
+        </w:rPr>
+        <w:t>);</w:t>
+      </w:r>
+    </w:p>
+    <w:p/>
     <w:sectPr>
       <w:pgSz w:w="12240" w:h="15840"/>
       <w:pgMar w:top="1440" w:right="1440" w:bottom="1440" w:left="1440" w:header="720" w:footer="720" w:gutter="0"/>

</xml_diff>